<commit_message>
Cover Page, TOC, screenshots, and comments
Adding comments for todo: items and filling out screenshots.
</commit_message>
<xml_diff>
--- a/Docs/Training Documentation.docx
+++ b/Docs/Training Documentation.docx
@@ -2,11 +2,3357 @@
 <file path=word/document.xml><?xml version="1.0" encoding="utf-8"?>
 <w:document xmlns:wpc="http://schemas.microsoft.com/office/word/2010/wordprocessingCanvas" xmlns:cx="http://schemas.microsoft.com/office/drawing/2014/chartex" xmlns:cx1="http://schemas.microsoft.com/office/drawing/2015/9/8/chartex" xmlns:cx2="http://schemas.microsoft.com/office/drawing/2015/10/21/chartex" xmlns:cx3="http://schemas.microsoft.com/office/drawing/2016/5/9/chartex" xmlns:cx4="http://schemas.microsoft.com/office/drawing/2016/5/10/chartex" xmlns:cx5="http://schemas.microsoft.com/office/drawing/2016/5/11/chartex" xmlns:cx6="http://schemas.microsoft.com/office/drawing/2016/5/12/chartex" xmlns:cx7="http://schemas.microsoft.com/office/drawing/2016/5/13/chartex" xmlns:cx8="http://schemas.microsoft.com/office/drawing/2016/5/14/chartex" xmlns:mc="http://schemas.openxmlformats.org/markup-compatibility/2006" xmlns:aink="http://schemas.microsoft.com/office/drawing/2016/ink" xmlns:o="urn:schemas-microsoft-com:office:office" xmlns:r="http://schemas.openxmlformats.org/officeDocument/2006/relationships" xmlns:m="http://schemas.openxmlformats.org/officeDocument/2006/math" xmlns:v="urn:schemas-microsoft-com:vml" xmlns:wp14="http://schemas.microsoft.com/office/word/2010/wordprocessingDrawing" xmlns:wp="http://schemas.openxmlformats.org/drawingml/2006/wordprocessingDrawing" xmlns:w10="urn:schemas-microsoft-com:office:word" xmlns:w="http://schemas.openxmlformats.org/wordprocessingml/2006/main" xmlns:w14="http://schemas.microsoft.com/office/word/2010/wordml" xmlns:w15="http://schemas.microsoft.com/office/word/2012/wordml" xmlns:w16se="http://schemas.microsoft.com/office/word/2015/wordml/symex" xmlns:wpg="http://schemas.microsoft.com/office/word/2010/wordprocessingGroup" xmlns:wpi="http://schemas.microsoft.com/office/word/2010/wordprocessingInk" xmlns:wne="http://schemas.microsoft.com/office/word/2006/wordml" xmlns:wps="http://schemas.microsoft.com/office/word/2010/wordprocessingShape" mc:Ignorable="w14 w15 w16se wp14">
   <w:body>
+    <w:sdt>
+      <w:sdtPr>
+        <w:id w:val="-697858547"/>
+        <w:docPartObj>
+          <w:docPartGallery w:val="Cover Pages"/>
+          <w:docPartUnique/>
+        </w:docPartObj>
+      </w:sdtPr>
+      <w:sdtContent>
+        <w:p/>
+        <w:p>
+          <w:r>
+            <w:rPr>
+              <w:noProof/>
+            </w:rPr>
+            <mc:AlternateContent>
+              <mc:Choice Requires="wps">
+                <w:drawing>
+                  <wp:anchor distT="0" distB="0" distL="114300" distR="114300" simplePos="0" relativeHeight="251662336" behindDoc="0" locked="0" layoutInCell="1" allowOverlap="1" wp14:anchorId="6F44F53B" wp14:editId="4380C647">
+                    <wp:simplePos x="0" y="0"/>
+                    <mc:AlternateContent>
+                      <mc:Choice Requires="wp14">
+                        <wp:positionH relativeFrom="page">
+                          <wp14:pctPosHOffset>15000</wp14:pctPosHOffset>
+                        </wp:positionH>
+                      </mc:Choice>
+                      <mc:Fallback>
+                        <wp:positionH relativeFrom="page">
+                          <wp:posOffset>1165860</wp:posOffset>
+                        </wp:positionH>
+                      </mc:Fallback>
+                    </mc:AlternateContent>
+                    <mc:AlternateContent>
+                      <mc:Choice Requires="wp14">
+                        <wp:positionV relativeFrom="page">
+                          <wp14:pctPosVOffset>9100</wp14:pctPosVOffset>
+                        </wp:positionV>
+                      </mc:Choice>
+                      <mc:Fallback>
+                        <wp:positionV relativeFrom="page">
+                          <wp:posOffset>915035</wp:posOffset>
+                        </wp:positionV>
+                      </mc:Fallback>
+                    </mc:AlternateContent>
+                    <wp:extent cx="3660775" cy="3651250"/>
+                    <wp:effectExtent l="0" t="0" r="10160" b="7620"/>
+                    <wp:wrapSquare wrapText="bothSides"/>
+                    <wp:docPr id="111" name="Text Box 111"/>
+                    <wp:cNvGraphicFramePr/>
+                    <a:graphic xmlns:a="http://schemas.openxmlformats.org/drawingml/2006/main">
+                      <a:graphicData uri="http://schemas.microsoft.com/office/word/2010/wordprocessingShape">
+                        <wps:wsp>
+                          <wps:cNvSpPr txBox="1"/>
+                          <wps:spPr>
+                            <a:xfrm>
+                              <a:off x="0" y="0"/>
+                              <a:ext cx="3660775" cy="3651250"/>
+                            </a:xfrm>
+                            <a:prstGeom prst="rect">
+                              <a:avLst/>
+                            </a:prstGeom>
+                            <a:noFill/>
+                            <a:ln w="6350">
+                              <a:noFill/>
+                            </a:ln>
+                            <a:effectLst/>
+                          </wps:spPr>
+                          <wps:style>
+                            <a:lnRef idx="0">
+                              <a:schemeClr val="accent1"/>
+                            </a:lnRef>
+                            <a:fillRef idx="0">
+                              <a:schemeClr val="accent1"/>
+                            </a:fillRef>
+                            <a:effectRef idx="0">
+                              <a:schemeClr val="accent1"/>
+                            </a:effectRef>
+                            <a:fontRef idx="minor">
+                              <a:schemeClr val="dk1"/>
+                            </a:fontRef>
+                          </wps:style>
+                          <wps:txbx>
+                            <w:txbxContent>
+                              <w:sdt>
+                                <w:sdtPr>
+                                  <w:rPr>
+                                    <w:caps/>
+                                    <w:color w:val="323E4F" w:themeColor="text2" w:themeShade="BF"/>
+                                    <w:sz w:val="40"/>
+                                    <w:szCs w:val="40"/>
+                                  </w:rPr>
+                                  <w:alias w:val="Publish Date"/>
+                                  <w:tag w:val=""/>
+                                  <w:id w:val="400952559"/>
+                                  <w:dataBinding w:prefixMappings="xmlns:ns0='http://schemas.microsoft.com/office/2006/coverPageProps' " w:xpath="/ns0:CoverPageProperties[1]/ns0:PublishDate[1]" w:storeItemID="{55AF091B-3C7A-41E3-B477-F2FDAA23CFDA}"/>
+                                  <w:date w:fullDate="2017-06-09T00:00:00Z">
+                                    <w:dateFormat w:val="MMMM d, yyyy"/>
+                                    <w:lid w:val="en-US"/>
+                                    <w:storeMappedDataAs w:val="dateTime"/>
+                                    <w:calendar w:val="gregorian"/>
+                                  </w:date>
+                                </w:sdtPr>
+                                <w:sdtContent>
+                                  <w:p>
+                                    <w:pPr>
+                                      <w:pStyle w:val="NoSpacing"/>
+                                      <w:jc w:val="right"/>
+                                      <w:rPr>
+                                        <w:caps/>
+                                        <w:color w:val="323E4F" w:themeColor="text2" w:themeShade="BF"/>
+                                        <w:sz w:val="40"/>
+                                        <w:szCs w:val="40"/>
+                                      </w:rPr>
+                                    </w:pPr>
+                                    <w:r>
+                                      <w:rPr>
+                                        <w:caps/>
+                                        <w:color w:val="323E4F" w:themeColor="text2" w:themeShade="BF"/>
+                                        <w:sz w:val="40"/>
+                                        <w:szCs w:val="40"/>
+                                      </w:rPr>
+                                      <w:t>June 9, 2017</w:t>
+                                    </w:r>
+                                  </w:p>
+                                </w:sdtContent>
+                              </w:sdt>
+                            </w:txbxContent>
+                          </wps:txbx>
+                          <wps:bodyPr rot="0" spcFirstLastPara="0" vertOverflow="overflow" horzOverflow="overflow" vert="horz" wrap="square" lIns="0" tIns="0" rIns="0" bIns="0" numCol="1" spcCol="0" rtlCol="0" fromWordArt="0" anchor="b" anchorCtr="0" forceAA="0" compatLnSpc="1">
+                            <a:prstTxWarp prst="textNoShape">
+                              <a:avLst/>
+                            </a:prstTxWarp>
+                            <a:spAutoFit/>
+                          </wps:bodyPr>
+                        </wps:wsp>
+                      </a:graphicData>
+                    </a:graphic>
+                    <wp14:sizeRelH relativeFrom="page">
+                      <wp14:pctWidth>73400</wp14:pctWidth>
+                    </wp14:sizeRelH>
+                    <wp14:sizeRelV relativeFrom="page">
+                      <wp14:pctHeight>36300</wp14:pctHeight>
+                    </wp14:sizeRelV>
+                  </wp:anchor>
+                </w:drawing>
+              </mc:Choice>
+              <mc:Fallback>
+                <w:pict>
+                  <v:shapetype w14:anchorId="6F44F53B" id="_x0000_t202" coordsize="21600,21600" o:spt="202" path="m,l,21600r21600,l21600,xe">
+                    <v:stroke joinstyle="miter"/>
+                    <v:path gradientshapeok="t" o:connecttype="rect"/>
+                  </v:shapetype>
+                  <v:shape id="Text Box 111" o:spid="_x0000_s1026" type="#_x0000_t202" style="position:absolute;margin-left:0;margin-top:0;width:288.25pt;height:287.5pt;z-index:251662336;visibility:visible;mso-wrap-style:square;mso-width-percent:734;mso-height-percent:363;mso-left-percent:150;mso-top-percent:91;mso-wrap-distance-left:9pt;mso-wrap-distance-top:0;mso-wrap-distance-right:9pt;mso-wrap-distance-bottom:0;mso-position-horizontal-relative:page;mso-position-vertical-relative:page;mso-width-percent:734;mso-height-percent:363;mso-left-percent:150;mso-top-percent:91;mso-width-relative:page;mso-height-relative:page;v-text-anchor:bottom" o:gfxdata="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" filled="f" stroked="f" strokeweight=".5pt">
+                    <v:textbox style="mso-fit-shape-to-text:t" inset="0,0,0,0">
+                      <w:txbxContent>
+                        <w:sdt>
+                          <w:sdtPr>
+                            <w:rPr>
+                              <w:caps/>
+                              <w:color w:val="323E4F" w:themeColor="text2" w:themeShade="BF"/>
+                              <w:sz w:val="40"/>
+                              <w:szCs w:val="40"/>
+                            </w:rPr>
+                            <w:alias w:val="Publish Date"/>
+                            <w:tag w:val=""/>
+                            <w:id w:val="400952559"/>
+                            <w:dataBinding w:prefixMappings="xmlns:ns0='http://schemas.microsoft.com/office/2006/coverPageProps' " w:xpath="/ns0:CoverPageProperties[1]/ns0:PublishDate[1]" w:storeItemID="{55AF091B-3C7A-41E3-B477-F2FDAA23CFDA}"/>
+                            <w:date w:fullDate="2017-06-09T00:00:00Z">
+                              <w:dateFormat w:val="MMMM d, yyyy"/>
+                              <w:lid w:val="en-US"/>
+                              <w:storeMappedDataAs w:val="dateTime"/>
+                              <w:calendar w:val="gregorian"/>
+                            </w:date>
+                          </w:sdtPr>
+                          <w:sdtContent>
+                            <w:p>
+                              <w:pPr>
+                                <w:pStyle w:val="NoSpacing"/>
+                                <w:jc w:val="right"/>
+                                <w:rPr>
+                                  <w:caps/>
+                                  <w:color w:val="323E4F" w:themeColor="text2" w:themeShade="BF"/>
+                                  <w:sz w:val="40"/>
+                                  <w:szCs w:val="40"/>
+                                </w:rPr>
+                              </w:pPr>
+                              <w:r>
+                                <w:rPr>
+                                  <w:caps/>
+                                  <w:color w:val="323E4F" w:themeColor="text2" w:themeShade="BF"/>
+                                  <w:sz w:val="40"/>
+                                  <w:szCs w:val="40"/>
+                                </w:rPr>
+                                <w:t>June 9, 2017</w:t>
+                              </w:r>
+                            </w:p>
+                          </w:sdtContent>
+                        </w:sdt>
+                      </w:txbxContent>
+                    </v:textbox>
+                    <w10:wrap type="square" anchorx="page" anchory="page"/>
+                  </v:shape>
+                </w:pict>
+              </mc:Fallback>
+            </mc:AlternateContent>
+          </w:r>
+          <w:r>
+            <w:rPr>
+              <w:noProof/>
+            </w:rPr>
+            <mc:AlternateContent>
+              <mc:Choice Requires="wps">
+                <w:drawing>
+                  <wp:anchor distT="0" distB="0" distL="114300" distR="114300" simplePos="0" relativeHeight="251661312" behindDoc="0" locked="0" layoutInCell="1" allowOverlap="1" wp14:anchorId="3E4376B9" wp14:editId="3D2E6462">
+                    <wp:simplePos x="0" y="0"/>
+                    <mc:AlternateContent>
+                      <mc:Choice Requires="wp14">
+                        <wp:positionH relativeFrom="page">
+                          <wp14:pctPosHOffset>15000</wp14:pctPosHOffset>
+                        </wp:positionH>
+                      </mc:Choice>
+                      <mc:Fallback>
+                        <wp:positionH relativeFrom="page">
+                          <wp:posOffset>1165860</wp:posOffset>
+                        </wp:positionH>
+                      </mc:Fallback>
+                    </mc:AlternateContent>
+                    <mc:AlternateContent>
+                      <mc:Choice Requires="wp14">
+                        <wp:positionV relativeFrom="page">
+                          <wp14:pctPosVOffset>83700</wp14:pctPosVOffset>
+                        </wp:positionV>
+                      </mc:Choice>
+                      <mc:Fallback>
+                        <wp:positionV relativeFrom="page">
+                          <wp:posOffset>8418830</wp:posOffset>
+                        </wp:positionV>
+                      </mc:Fallback>
+                    </mc:AlternateContent>
+                    <wp:extent cx="5753100" cy="652780"/>
+                    <wp:effectExtent l="0" t="0" r="10160" b="14605"/>
+                    <wp:wrapSquare wrapText="bothSides"/>
+                    <wp:docPr id="112" name="Text Box 112"/>
+                    <wp:cNvGraphicFramePr/>
+                    <a:graphic xmlns:a="http://schemas.openxmlformats.org/drawingml/2006/main">
+                      <a:graphicData uri="http://schemas.microsoft.com/office/word/2010/wordprocessingShape">
+                        <wps:wsp>
+                          <wps:cNvSpPr txBox="1"/>
+                          <wps:spPr>
+                            <a:xfrm>
+                              <a:off x="0" y="0"/>
+                              <a:ext cx="5753100" cy="652780"/>
+                            </a:xfrm>
+                            <a:prstGeom prst="rect">
+                              <a:avLst/>
+                            </a:prstGeom>
+                            <a:noFill/>
+                            <a:ln w="6350">
+                              <a:noFill/>
+                            </a:ln>
+                            <a:effectLst/>
+                          </wps:spPr>
+                          <wps:style>
+                            <a:lnRef idx="0">
+                              <a:schemeClr val="accent1"/>
+                            </a:lnRef>
+                            <a:fillRef idx="0">
+                              <a:schemeClr val="accent1"/>
+                            </a:fillRef>
+                            <a:effectRef idx="0">
+                              <a:schemeClr val="accent1"/>
+                            </a:effectRef>
+                            <a:fontRef idx="minor">
+                              <a:schemeClr val="dk1"/>
+                            </a:fontRef>
+                          </wps:style>
+                          <wps:txbx>
+                            <w:txbxContent>
+                              <w:sdt>
+                                <w:sdtPr>
+                                  <w:rPr>
+                                    <w:caps/>
+                                    <w:color w:val="262626" w:themeColor="text1" w:themeTint="D9"/>
+                                    <w:sz w:val="28"/>
+                                    <w:szCs w:val="28"/>
+                                  </w:rPr>
+                                  <w:alias w:val="Author"/>
+                                  <w:tag w:val=""/>
+                                  <w:id w:val="24299626"/>
+                                  <w:dataBinding w:prefixMappings="xmlns:ns0='http://purl.org/dc/elements/1.1/' xmlns:ns1='http://schemas.openxmlformats.org/package/2006/metadata/core-properties' " w:xpath="/ns1:coreProperties[1]/ns0:creator[1]" w:storeItemID="{6C3C8BC8-F283-45AE-878A-BAB7291924A1}"/>
+                                  <w:text/>
+                                </w:sdtPr>
+                                <w:sdtContent>
+                                  <w:p>
+                                    <w:pPr>
+                                      <w:pStyle w:val="NoSpacing"/>
+                                      <w:jc w:val="right"/>
+                                      <w:rPr>
+                                        <w:caps/>
+                                        <w:color w:val="262626" w:themeColor="text1" w:themeTint="D9"/>
+                                        <w:sz w:val="28"/>
+                                        <w:szCs w:val="28"/>
+                                      </w:rPr>
+                                    </w:pPr>
+                                    <w:r>
+                                      <w:rPr>
+                                        <w:caps/>
+                                        <w:color w:val="262626" w:themeColor="text1" w:themeTint="D9"/>
+                                        <w:sz w:val="28"/>
+                                        <w:szCs w:val="28"/>
+                                      </w:rPr>
+                                      <w:t>Adam Clemons</w:t>
+                                    </w:r>
+                                  </w:p>
+                                </w:sdtContent>
+                              </w:sdt>
+                              <w:p>
+                                <w:pPr>
+                                  <w:pStyle w:val="NoSpacing"/>
+                                  <w:jc w:val="right"/>
+                                  <w:rPr>
+                                    <w:caps/>
+                                    <w:color w:val="262626" w:themeColor="text1" w:themeTint="D9"/>
+                                    <w:sz w:val="20"/>
+                                    <w:szCs w:val="20"/>
+                                  </w:rPr>
+                                </w:pPr>
+                                <w:sdt>
+                                  <w:sdtPr>
+                                    <w:rPr>
+                                      <w:caps/>
+                                      <w:color w:val="262626" w:themeColor="text1" w:themeTint="D9"/>
+                                      <w:sz w:val="20"/>
+                                      <w:szCs w:val="20"/>
+                                    </w:rPr>
+                                    <w:alias w:val="Company"/>
+                                    <w:tag w:val=""/>
+                                    <w:id w:val="-196537246"/>
+                                    <w:showingPlcHdr/>
+                                    <w:dataBinding w:prefixMappings="xmlns:ns0='http://schemas.openxmlformats.org/officeDocument/2006/extended-properties' " w:xpath="/ns0:Properties[1]/ns0:Company[1]" w:storeItemID="{6668398D-A668-4E3E-A5EB-62B293D839F1}"/>
+                                    <w:text/>
+                                  </w:sdtPr>
+                                  <w:sdtContent>
+                                    <w:r>
+                                      <w:rPr>
+                                        <w:caps/>
+                                        <w:color w:val="262626" w:themeColor="text1" w:themeTint="D9"/>
+                                        <w:sz w:val="20"/>
+                                        <w:szCs w:val="20"/>
+                                      </w:rPr>
+                                      <w:t>[Company name]</w:t>
+                                    </w:r>
+                                  </w:sdtContent>
+                                </w:sdt>
+                              </w:p>
+                              <w:p>
+                                <w:pPr>
+                                  <w:pStyle w:val="NoSpacing"/>
+                                  <w:jc w:val="right"/>
+                                  <w:rPr>
+                                    <w:caps/>
+                                    <w:color w:val="262626" w:themeColor="text1" w:themeTint="D9"/>
+                                    <w:sz w:val="20"/>
+                                    <w:szCs w:val="20"/>
+                                  </w:rPr>
+                                </w:pPr>
+                                <w:sdt>
+                                  <w:sdtPr>
+                                    <w:rPr>
+                                      <w:color w:val="262626" w:themeColor="text1" w:themeTint="D9"/>
+                                      <w:sz w:val="20"/>
+                                      <w:szCs w:val="20"/>
+                                    </w:rPr>
+                                    <w:alias w:val="Address"/>
+                                    <w:tag w:val=""/>
+                                    <w:id w:val="1056594729"/>
+                                    <w:showingPlcHdr/>
+                                    <w:dataBinding w:prefixMappings="xmlns:ns0='http://schemas.microsoft.com/office/2006/coverPageProps' " w:xpath="/ns0:CoverPageProperties[1]/ns0:CompanyAddress[1]" w:storeItemID="{55AF091B-3C7A-41E3-B477-F2FDAA23CFDA}"/>
+                                    <w:text/>
+                                  </w:sdtPr>
+                                  <w:sdtContent>
+                                    <w:r>
+                                      <w:rPr>
+                                        <w:color w:val="262626" w:themeColor="text1" w:themeTint="D9"/>
+                                        <w:sz w:val="20"/>
+                                        <w:szCs w:val="20"/>
+                                      </w:rPr>
+                                      <w:t>[Company address]</w:t>
+                                    </w:r>
+                                  </w:sdtContent>
+                                </w:sdt>
+                                <w:r>
+                                  <w:rPr>
+                                    <w:color w:val="262626" w:themeColor="text1" w:themeTint="D9"/>
+                                    <w:sz w:val="20"/>
+                                    <w:szCs w:val="20"/>
+                                  </w:rPr>
+                                  <w:t xml:space="preserve"> </w:t>
+                                </w:r>
+                              </w:p>
+                            </w:txbxContent>
+                          </wps:txbx>
+                          <wps:bodyPr rot="0" spcFirstLastPara="0" vertOverflow="overflow" horzOverflow="overflow" vert="horz" wrap="square" lIns="0" tIns="0" rIns="0" bIns="0" numCol="1" spcCol="0" rtlCol="0" fromWordArt="0" anchor="b" anchorCtr="0" forceAA="0" compatLnSpc="1">
+                            <a:prstTxWarp prst="textNoShape">
+                              <a:avLst/>
+                            </a:prstTxWarp>
+                            <a:noAutofit/>
+                          </wps:bodyPr>
+                        </wps:wsp>
+                      </a:graphicData>
+                    </a:graphic>
+                    <wp14:sizeRelH relativeFrom="page">
+                      <wp14:pctWidth>73400</wp14:pctWidth>
+                    </wp14:sizeRelH>
+                    <wp14:sizeRelV relativeFrom="page">
+                      <wp14:pctHeight>8000</wp14:pctHeight>
+                    </wp14:sizeRelV>
+                  </wp:anchor>
+                </w:drawing>
+              </mc:Choice>
+              <mc:Fallback>
+                <w:pict>
+                  <v:shape w14:anchorId="3E4376B9" id="Text Box 112" o:spid="_x0000_s1027" type="#_x0000_t202" style="position:absolute;margin-left:0;margin-top:0;width:453pt;height:51.4pt;z-index:251661312;visibility:visible;mso-wrap-style:square;mso-width-percent:734;mso-height-percent:80;mso-left-percent:150;mso-top-percent:837;mso-wrap-distance-left:9pt;mso-wrap-distance-top:0;mso-wrap-distance-right:9pt;mso-wrap-distance-bottom:0;mso-position-horizontal-relative:page;mso-position-vertical-relative:page;mso-width-percent:734;mso-height-percent:80;mso-left-percent:150;mso-top-percent:837;mso-width-relative:page;mso-height-relative:page;v-text-anchor:bottom" o:gfxdata="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" filled="f" stroked="f" strokeweight=".5pt">
+                    <v:textbox inset="0,0,0,0">
+                      <w:txbxContent>
+                        <w:sdt>
+                          <w:sdtPr>
+                            <w:rPr>
+                              <w:caps/>
+                              <w:color w:val="262626" w:themeColor="text1" w:themeTint="D9"/>
+                              <w:sz w:val="28"/>
+                              <w:szCs w:val="28"/>
+                            </w:rPr>
+                            <w:alias w:val="Author"/>
+                            <w:tag w:val=""/>
+                            <w:id w:val="24299626"/>
+                            <w:dataBinding w:prefixMappings="xmlns:ns0='http://purl.org/dc/elements/1.1/' xmlns:ns1='http://schemas.openxmlformats.org/package/2006/metadata/core-properties' " w:xpath="/ns1:coreProperties[1]/ns0:creator[1]" w:storeItemID="{6C3C8BC8-F283-45AE-878A-BAB7291924A1}"/>
+                            <w:text/>
+                          </w:sdtPr>
+                          <w:sdtContent>
+                            <w:p>
+                              <w:pPr>
+                                <w:pStyle w:val="NoSpacing"/>
+                                <w:jc w:val="right"/>
+                                <w:rPr>
+                                  <w:caps/>
+                                  <w:color w:val="262626" w:themeColor="text1" w:themeTint="D9"/>
+                                  <w:sz w:val="28"/>
+                                  <w:szCs w:val="28"/>
+                                </w:rPr>
+                              </w:pPr>
+                              <w:r>
+                                <w:rPr>
+                                  <w:caps/>
+                                  <w:color w:val="262626" w:themeColor="text1" w:themeTint="D9"/>
+                                  <w:sz w:val="28"/>
+                                  <w:szCs w:val="28"/>
+                                </w:rPr>
+                                <w:t>Adam Clemons</w:t>
+                              </w:r>
+                            </w:p>
+                          </w:sdtContent>
+                        </w:sdt>
+                        <w:p>
+                          <w:pPr>
+                            <w:pStyle w:val="NoSpacing"/>
+                            <w:jc w:val="right"/>
+                            <w:rPr>
+                              <w:caps/>
+                              <w:color w:val="262626" w:themeColor="text1" w:themeTint="D9"/>
+                              <w:sz w:val="20"/>
+                              <w:szCs w:val="20"/>
+                            </w:rPr>
+                          </w:pPr>
+                          <w:sdt>
+                            <w:sdtPr>
+                              <w:rPr>
+                                <w:caps/>
+                                <w:color w:val="262626" w:themeColor="text1" w:themeTint="D9"/>
+                                <w:sz w:val="20"/>
+                                <w:szCs w:val="20"/>
+                              </w:rPr>
+                              <w:alias w:val="Company"/>
+                              <w:tag w:val=""/>
+                              <w:id w:val="-196537246"/>
+                              <w:showingPlcHdr/>
+                              <w:dataBinding w:prefixMappings="xmlns:ns0='http://schemas.openxmlformats.org/officeDocument/2006/extended-properties' " w:xpath="/ns0:Properties[1]/ns0:Company[1]" w:storeItemID="{6668398D-A668-4E3E-A5EB-62B293D839F1}"/>
+                              <w:text/>
+                            </w:sdtPr>
+                            <w:sdtContent>
+                              <w:r>
+                                <w:rPr>
+                                  <w:caps/>
+                                  <w:color w:val="262626" w:themeColor="text1" w:themeTint="D9"/>
+                                  <w:sz w:val="20"/>
+                                  <w:szCs w:val="20"/>
+                                </w:rPr>
+                                <w:t>[Company name]</w:t>
+                              </w:r>
+                            </w:sdtContent>
+                          </w:sdt>
+                        </w:p>
+                        <w:p>
+                          <w:pPr>
+                            <w:pStyle w:val="NoSpacing"/>
+                            <w:jc w:val="right"/>
+                            <w:rPr>
+                              <w:caps/>
+                              <w:color w:val="262626" w:themeColor="text1" w:themeTint="D9"/>
+                              <w:sz w:val="20"/>
+                              <w:szCs w:val="20"/>
+                            </w:rPr>
+                          </w:pPr>
+                          <w:sdt>
+                            <w:sdtPr>
+                              <w:rPr>
+                                <w:color w:val="262626" w:themeColor="text1" w:themeTint="D9"/>
+                                <w:sz w:val="20"/>
+                                <w:szCs w:val="20"/>
+                              </w:rPr>
+                              <w:alias w:val="Address"/>
+                              <w:tag w:val=""/>
+                              <w:id w:val="1056594729"/>
+                              <w:showingPlcHdr/>
+                              <w:dataBinding w:prefixMappings="xmlns:ns0='http://schemas.microsoft.com/office/2006/coverPageProps' " w:xpath="/ns0:CoverPageProperties[1]/ns0:CompanyAddress[1]" w:storeItemID="{55AF091B-3C7A-41E3-B477-F2FDAA23CFDA}"/>
+                              <w:text/>
+                            </w:sdtPr>
+                            <w:sdtContent>
+                              <w:r>
+                                <w:rPr>
+                                  <w:color w:val="262626" w:themeColor="text1" w:themeTint="D9"/>
+                                  <w:sz w:val="20"/>
+                                  <w:szCs w:val="20"/>
+                                </w:rPr>
+                                <w:t>[Company address]</w:t>
+                              </w:r>
+                            </w:sdtContent>
+                          </w:sdt>
+                          <w:r>
+                            <w:rPr>
+                              <w:color w:val="262626" w:themeColor="text1" w:themeTint="D9"/>
+                              <w:sz w:val="20"/>
+                              <w:szCs w:val="20"/>
+                            </w:rPr>
+                            <w:t xml:space="preserve"> </w:t>
+                          </w:r>
+                        </w:p>
+                      </w:txbxContent>
+                    </v:textbox>
+                    <w10:wrap type="square" anchorx="page" anchory="page"/>
+                  </v:shape>
+                </w:pict>
+              </mc:Fallback>
+            </mc:AlternateContent>
+          </w:r>
+          <w:r>
+            <w:rPr>
+              <w:noProof/>
+            </w:rPr>
+            <mc:AlternateContent>
+              <mc:Choice Requires="wps">
+                <w:drawing>
+                  <wp:anchor distT="0" distB="0" distL="114300" distR="114300" simplePos="0" relativeHeight="251660288" behindDoc="0" locked="0" layoutInCell="1" allowOverlap="1" wp14:anchorId="37CDE0E3" wp14:editId="4BFE9912">
+                    <wp:simplePos x="0" y="0"/>
+                    <mc:AlternateContent>
+                      <mc:Choice Requires="wp14">
+                        <wp:positionH relativeFrom="page">
+                          <wp14:pctPosHOffset>15000</wp14:pctPosHOffset>
+                        </wp:positionH>
+                      </mc:Choice>
+                      <mc:Fallback>
+                        <wp:positionH relativeFrom="page">
+                          <wp:posOffset>1165860</wp:posOffset>
+                        </wp:positionH>
+                      </mc:Fallback>
+                    </mc:AlternateContent>
+                    <mc:AlternateContent>
+                      <mc:Choice Requires="wp14">
+                        <wp:positionV relativeFrom="page">
+                          <wp14:pctPosVOffset>45500</wp14:pctPosVOffset>
+                        </wp:positionV>
+                      </mc:Choice>
+                      <mc:Fallback>
+                        <wp:positionV relativeFrom="page">
+                          <wp:posOffset>4576445</wp:posOffset>
+                        </wp:positionV>
+                      </mc:Fallback>
+                    </mc:AlternateContent>
+                    <wp:extent cx="5753100" cy="525780"/>
+                    <wp:effectExtent l="0" t="0" r="10160" b="6350"/>
+                    <wp:wrapSquare wrapText="bothSides"/>
+                    <wp:docPr id="113" name="Text Box 113"/>
+                    <wp:cNvGraphicFramePr/>
+                    <a:graphic xmlns:a="http://schemas.openxmlformats.org/drawingml/2006/main">
+                      <a:graphicData uri="http://schemas.microsoft.com/office/word/2010/wordprocessingShape">
+                        <wps:wsp>
+                          <wps:cNvSpPr txBox="1"/>
+                          <wps:spPr>
+                            <a:xfrm>
+                              <a:off x="0" y="0"/>
+                              <a:ext cx="5753100" cy="525780"/>
+                            </a:xfrm>
+                            <a:prstGeom prst="rect">
+                              <a:avLst/>
+                            </a:prstGeom>
+                            <a:noFill/>
+                            <a:ln w="6350">
+                              <a:noFill/>
+                            </a:ln>
+                            <a:effectLst/>
+                          </wps:spPr>
+                          <wps:style>
+                            <a:lnRef idx="0">
+                              <a:schemeClr val="accent1"/>
+                            </a:lnRef>
+                            <a:fillRef idx="0">
+                              <a:schemeClr val="accent1"/>
+                            </a:fillRef>
+                            <a:effectRef idx="0">
+                              <a:schemeClr val="accent1"/>
+                            </a:effectRef>
+                            <a:fontRef idx="minor">
+                              <a:schemeClr val="dk1"/>
+                            </a:fontRef>
+                          </wps:style>
+                          <wps:txbx>
+                            <w:txbxContent>
+                              <w:p>
+                                <w:pPr>
+                                  <w:pStyle w:val="NoSpacing"/>
+                                  <w:jc w:val="right"/>
+                                  <w:rPr>
+                                    <w:caps/>
+                                    <w:color w:val="323E4F" w:themeColor="text2" w:themeShade="BF"/>
+                                    <w:sz w:val="52"/>
+                                    <w:szCs w:val="52"/>
+                                  </w:rPr>
+                                </w:pPr>
+                                <w:sdt>
+                                  <w:sdtPr>
+                                    <w:rPr>
+                                      <w:caps/>
+                                      <w:color w:val="323E4F" w:themeColor="text2" w:themeShade="BF"/>
+                                      <w:sz w:val="52"/>
+                                      <w:szCs w:val="52"/>
+                                    </w:rPr>
+                                    <w:alias w:val="Title"/>
+                                    <w:tag w:val=""/>
+                                    <w:id w:val="-1315561441"/>
+                                    <w:dataBinding w:prefixMappings="xmlns:ns0='http://purl.org/dc/elements/1.1/' xmlns:ns1='http://schemas.openxmlformats.org/package/2006/metadata/core-properties' " w:xpath="/ns1:coreProperties[1]/ns0:title[1]" w:storeItemID="{6C3C8BC8-F283-45AE-878A-BAB7291924A1}"/>
+                                    <w:text w:multiLine="1"/>
+                                  </w:sdtPr>
+                                  <w:sdtContent>
+                                    <w:r>
+                                      <w:rPr>
+                                        <w:caps/>
+                                        <w:color w:val="323E4F" w:themeColor="text2" w:themeShade="BF"/>
+                                        <w:sz w:val="52"/>
+                                        <w:szCs w:val="52"/>
+                                      </w:rPr>
+                                      <w:t>java and maven primer companion document</w:t>
+                                    </w:r>
+                                  </w:sdtContent>
+                                </w:sdt>
+                              </w:p>
+                              <w:sdt>
+                                <w:sdtPr>
+                                  <w:rPr>
+                                    <w:smallCaps/>
+                                    <w:color w:val="44546A" w:themeColor="text2"/>
+                                    <w:sz w:val="36"/>
+                                    <w:szCs w:val="36"/>
+                                  </w:rPr>
+                                  <w:alias w:val="Subtitle"/>
+                                  <w:tag w:val=""/>
+                                  <w:id w:val="1615247542"/>
+                                  <w:dataBinding w:prefixMappings="xmlns:ns0='http://purl.org/dc/elements/1.1/' xmlns:ns1='http://schemas.openxmlformats.org/package/2006/metadata/core-properties' " w:xpath="/ns1:coreProperties[1]/ns0:subject[1]" w:storeItemID="{6C3C8BC8-F283-45AE-878A-BAB7291924A1}"/>
+                                  <w:text/>
+                                </w:sdtPr>
+                                <w:sdtContent>
+                                  <w:p>
+                                    <w:pPr>
+                                      <w:pStyle w:val="NoSpacing"/>
+                                      <w:jc w:val="right"/>
+                                      <w:rPr>
+                                        <w:smallCaps/>
+                                        <w:color w:val="44546A" w:themeColor="text2"/>
+                                        <w:sz w:val="36"/>
+                                        <w:szCs w:val="36"/>
+                                      </w:rPr>
+                                    </w:pPr>
+                                    <w:r>
+                                      <w:rPr>
+                                        <w:smallCaps/>
+                                        <w:color w:val="44546A" w:themeColor="text2"/>
+                                        <w:sz w:val="36"/>
+                                        <w:szCs w:val="36"/>
+                                      </w:rPr>
+                                      <w:t>A merry romp through java, maven, and jpa</w:t>
+                                    </w:r>
+                                  </w:p>
+                                </w:sdtContent>
+                              </w:sdt>
+                            </w:txbxContent>
+                          </wps:txbx>
+                          <wps:bodyPr rot="0" spcFirstLastPara="0" vertOverflow="overflow" horzOverflow="overflow" vert="horz" wrap="square" lIns="0" tIns="0" rIns="0" bIns="0" numCol="1" spcCol="0" rtlCol="0" fromWordArt="0" anchor="b" anchorCtr="0" forceAA="0" compatLnSpc="1">
+                            <a:prstTxWarp prst="textNoShape">
+                              <a:avLst/>
+                            </a:prstTxWarp>
+                            <a:noAutofit/>
+                          </wps:bodyPr>
+                        </wps:wsp>
+                      </a:graphicData>
+                    </a:graphic>
+                    <wp14:sizeRelH relativeFrom="page">
+                      <wp14:pctWidth>73400</wp14:pctWidth>
+                    </wp14:sizeRelH>
+                    <wp14:sizeRelV relativeFrom="page">
+                      <wp14:pctHeight>36300</wp14:pctHeight>
+                    </wp14:sizeRelV>
+                  </wp:anchor>
+                </w:drawing>
+              </mc:Choice>
+              <mc:Fallback>
+                <w:pict>
+                  <v:shape w14:anchorId="37CDE0E3" id="Text Box 113" o:spid="_x0000_s1028" type="#_x0000_t202" style="position:absolute;margin-left:0;margin-top:0;width:453pt;height:41.4pt;z-index:251660288;visibility:visible;mso-wrap-style:square;mso-width-percent:734;mso-height-percent:363;mso-left-percent:150;mso-top-percent:455;mso-wrap-distance-left:9pt;mso-wrap-distance-top:0;mso-wrap-distance-right:9pt;mso-wrap-distance-bottom:0;mso-position-horizontal-relative:page;mso-position-vertical-relative:page;mso-width-percent:734;mso-height-percent:363;mso-left-percent:150;mso-top-percent:455;mso-width-relative:page;mso-height-relative:page;v-text-anchor:bottom" o:gfxdata="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" filled="f" stroked="f" strokeweight=".5pt">
+                    <v:textbox inset="0,0,0,0">
+                      <w:txbxContent>
+                        <w:p>
+                          <w:pPr>
+                            <w:pStyle w:val="NoSpacing"/>
+                            <w:jc w:val="right"/>
+                            <w:rPr>
+                              <w:caps/>
+                              <w:color w:val="323E4F" w:themeColor="text2" w:themeShade="BF"/>
+                              <w:sz w:val="52"/>
+                              <w:szCs w:val="52"/>
+                            </w:rPr>
+                          </w:pPr>
+                          <w:sdt>
+                            <w:sdtPr>
+                              <w:rPr>
+                                <w:caps/>
+                                <w:color w:val="323E4F" w:themeColor="text2" w:themeShade="BF"/>
+                                <w:sz w:val="52"/>
+                                <w:szCs w:val="52"/>
+                              </w:rPr>
+                              <w:alias w:val="Title"/>
+                              <w:tag w:val=""/>
+                              <w:id w:val="-1315561441"/>
+                              <w:dataBinding w:prefixMappings="xmlns:ns0='http://purl.org/dc/elements/1.1/' xmlns:ns1='http://schemas.openxmlformats.org/package/2006/metadata/core-properties' " w:xpath="/ns1:coreProperties[1]/ns0:title[1]" w:storeItemID="{6C3C8BC8-F283-45AE-878A-BAB7291924A1}"/>
+                              <w:text w:multiLine="1"/>
+                            </w:sdtPr>
+                            <w:sdtContent>
+                              <w:r>
+                                <w:rPr>
+                                  <w:caps/>
+                                  <w:color w:val="323E4F" w:themeColor="text2" w:themeShade="BF"/>
+                                  <w:sz w:val="52"/>
+                                  <w:szCs w:val="52"/>
+                                </w:rPr>
+                                <w:t>java and maven primer companion document</w:t>
+                              </w:r>
+                            </w:sdtContent>
+                          </w:sdt>
+                        </w:p>
+                        <w:sdt>
+                          <w:sdtPr>
+                            <w:rPr>
+                              <w:smallCaps/>
+                              <w:color w:val="44546A" w:themeColor="text2"/>
+                              <w:sz w:val="36"/>
+                              <w:szCs w:val="36"/>
+                            </w:rPr>
+                            <w:alias w:val="Subtitle"/>
+                            <w:tag w:val=""/>
+                            <w:id w:val="1615247542"/>
+                            <w:dataBinding w:prefixMappings="xmlns:ns0='http://purl.org/dc/elements/1.1/' xmlns:ns1='http://schemas.openxmlformats.org/package/2006/metadata/core-properties' " w:xpath="/ns1:coreProperties[1]/ns0:subject[1]" w:storeItemID="{6C3C8BC8-F283-45AE-878A-BAB7291924A1}"/>
+                            <w:text/>
+                          </w:sdtPr>
+                          <w:sdtContent>
+                            <w:p>
+                              <w:pPr>
+                                <w:pStyle w:val="NoSpacing"/>
+                                <w:jc w:val="right"/>
+                                <w:rPr>
+                                  <w:smallCaps/>
+                                  <w:color w:val="44546A" w:themeColor="text2"/>
+                                  <w:sz w:val="36"/>
+                                  <w:szCs w:val="36"/>
+                                </w:rPr>
+                              </w:pPr>
+                              <w:r>
+                                <w:rPr>
+                                  <w:smallCaps/>
+                                  <w:color w:val="44546A" w:themeColor="text2"/>
+                                  <w:sz w:val="36"/>
+                                  <w:szCs w:val="36"/>
+                                </w:rPr>
+                                <w:t>A merry romp through java, maven, and jpa</w:t>
+                              </w:r>
+                            </w:p>
+                          </w:sdtContent>
+                        </w:sdt>
+                      </w:txbxContent>
+                    </v:textbox>
+                    <w10:wrap type="square" anchorx="page" anchory="page"/>
+                  </v:shape>
+                </w:pict>
+              </mc:Fallback>
+            </mc:AlternateContent>
+          </w:r>
+          <w:r>
+            <w:rPr>
+              <w:noProof/>
+            </w:rPr>
+            <mc:AlternateContent>
+              <mc:Choice Requires="wpg">
+                <w:drawing>
+                  <wp:anchor distT="0" distB="0" distL="114300" distR="114300" simplePos="0" relativeHeight="251659264" behindDoc="0" locked="0" layoutInCell="1" allowOverlap="1" wp14:anchorId="5FE9DE91" wp14:editId="2A0C4036">
+                    <wp:simplePos x="0" y="0"/>
+                    <mc:AlternateContent>
+                      <mc:Choice Requires="wp14">
+                        <wp:positionH relativeFrom="page">
+                          <wp14:pctPosHOffset>4500</wp14:pctPosHOffset>
+                        </wp:positionH>
+                      </mc:Choice>
+                      <mc:Fallback>
+                        <wp:positionH relativeFrom="page">
+                          <wp:posOffset>349250</wp:posOffset>
+                        </wp:positionH>
+                      </mc:Fallback>
+                    </mc:AlternateContent>
+                    <wp:positionV relativeFrom="page">
+                      <wp:align>center</wp:align>
+                    </wp:positionV>
+                    <wp:extent cx="228600" cy="9144000"/>
+                    <wp:effectExtent l="0" t="0" r="3175" b="635"/>
+                    <wp:wrapNone/>
+                    <wp:docPr id="114" name="Group 114"/>
+                    <wp:cNvGraphicFramePr/>
+                    <a:graphic xmlns:a="http://schemas.openxmlformats.org/drawingml/2006/main">
+                      <a:graphicData uri="http://schemas.microsoft.com/office/word/2010/wordprocessingGroup">
+                        <wpg:wgp>
+                          <wpg:cNvGrpSpPr/>
+                          <wpg:grpSpPr>
+                            <a:xfrm>
+                              <a:off x="0" y="0"/>
+                              <a:ext cx="228600" cy="9144000"/>
+                              <a:chOff x="0" y="0"/>
+                              <a:chExt cx="228600" cy="9144000"/>
+                            </a:xfrm>
+                          </wpg:grpSpPr>
+                          <wps:wsp>
+                            <wps:cNvPr id="115" name="Rectangle 115"/>
+                            <wps:cNvSpPr/>
+                            <wps:spPr>
+                              <a:xfrm>
+                                <a:off x="0" y="0"/>
+                                <a:ext cx="228600" cy="8782050"/>
+                              </a:xfrm>
+                              <a:prstGeom prst="rect">
+                                <a:avLst/>
+                              </a:prstGeom>
+                              <a:solidFill>
+                                <a:schemeClr val="accent2"/>
+                              </a:solidFill>
+                              <a:ln>
+                                <a:noFill/>
+                              </a:ln>
+                            </wps:spPr>
+                            <wps:style>
+                              <a:lnRef idx="2">
+                                <a:schemeClr val="accent1">
+                                  <a:shade val="50000"/>
+                                </a:schemeClr>
+                              </a:lnRef>
+                              <a:fillRef idx="1">
+                                <a:schemeClr val="accent1"/>
+                              </a:fillRef>
+                              <a:effectRef idx="0">
+                                <a:schemeClr val="accent1"/>
+                              </a:effectRef>
+                              <a:fontRef idx="minor">
+                                <a:schemeClr val="lt1"/>
+                              </a:fontRef>
+                            </wps:style>
+                            <wps:bodyPr rot="0" spcFirstLastPara="0" vertOverflow="overflow" horzOverflow="overflow" vert="horz" wrap="square" lIns="91440" tIns="45720" rIns="91440" bIns="45720" numCol="1" spcCol="0" rtlCol="0" fromWordArt="0" anchor="ctr" anchorCtr="0" forceAA="0" compatLnSpc="1">
+                              <a:prstTxWarp prst="textNoShape">
+                                <a:avLst/>
+                              </a:prstTxWarp>
+                              <a:noAutofit/>
+                            </wps:bodyPr>
+                          </wps:wsp>
+                          <wps:wsp>
+                            <wps:cNvPr id="116" name="Rectangle 116"/>
+                            <wps:cNvSpPr>
+                              <a:spLocks noChangeAspect="1"/>
+                            </wps:cNvSpPr>
+                            <wps:spPr>
+                              <a:xfrm>
+                                <a:off x="0" y="8915400"/>
+                                <a:ext cx="228600" cy="228600"/>
+                              </a:xfrm>
+                              <a:prstGeom prst="rect">
+                                <a:avLst/>
+                              </a:prstGeom>
+                              <a:solidFill>
+                                <a:schemeClr val="accent1"/>
+                              </a:solidFill>
+                              <a:ln>
+                                <a:noFill/>
+                              </a:ln>
+                            </wps:spPr>
+                            <wps:style>
+                              <a:lnRef idx="2">
+                                <a:schemeClr val="accent1">
+                                  <a:shade val="50000"/>
+                                </a:schemeClr>
+                              </a:lnRef>
+                              <a:fillRef idx="1">
+                                <a:schemeClr val="accent1"/>
+                              </a:fillRef>
+                              <a:effectRef idx="0">
+                                <a:schemeClr val="accent1"/>
+                              </a:effectRef>
+                              <a:fontRef idx="minor">
+                                <a:schemeClr val="lt1"/>
+                              </a:fontRef>
+                            </wps:style>
+                            <wps:bodyPr rot="0" spcFirstLastPara="0" vertOverflow="overflow" horzOverflow="overflow" vert="horz" wrap="square" lIns="91440" tIns="45720" rIns="91440" bIns="45720" numCol="1" spcCol="0" rtlCol="0" fromWordArt="0" anchor="ctr" anchorCtr="0" forceAA="0" compatLnSpc="1">
+                              <a:prstTxWarp prst="textNoShape">
+                                <a:avLst/>
+                              </a:prstTxWarp>
+                              <a:noAutofit/>
+                            </wps:bodyPr>
+                          </wps:wsp>
+                        </wpg:wgp>
+                      </a:graphicData>
+                    </a:graphic>
+                    <wp14:sizeRelH relativeFrom="page">
+                      <wp14:pctWidth>2900</wp14:pctWidth>
+                    </wp14:sizeRelH>
+                    <wp14:sizeRelV relativeFrom="page">
+                      <wp14:pctHeight>90900</wp14:pctHeight>
+                    </wp14:sizeRelV>
+                  </wp:anchor>
+                </w:drawing>
+              </mc:Choice>
+              <mc:Fallback>
+                <w:pict>
+                  <v:group w14:anchorId="1596541D" id="Group 114" o:spid="_x0000_s1026" style="position:absolute;margin-left:0;margin-top:0;width:18pt;height:10in;z-index:251659264;mso-width-percent:29;mso-height-percent:909;mso-left-percent:45;mso-position-horizontal-relative:page;mso-position-vertical:center;mso-position-vertical-relative:page;mso-width-percent:29;mso-height-percent:909;mso-left-percent:45" coordsize="2286,91440" o:gfxdata="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">
+                    <v:rect id="Rectangle 115" o:spid="_x0000_s1027" style="position:absolute;width:2286;height:87820;visibility:visible;mso-wrap-style:square;v-text-anchor:middle" o:gfxdata="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" fillcolor="#ed7d31 [3205]" stroked="f" strokeweight="1pt"/>
+                    <v:rect id="Rectangle 116" o:spid="_x0000_s1028" style="position:absolute;top:89154;width:2286;height:2286;visibility:visible;mso-wrap-style:square;v-text-anchor:middle" o:gfxdata="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" fillcolor="#4472c4 [3204]" stroked="f" strokeweight="1pt">
+                      <o:lock v:ext="edit" aspectratio="t"/>
+                    </v:rect>
+                    <w10:wrap anchorx="page" anchory="page"/>
+                  </v:group>
+                </w:pict>
+              </mc:Fallback>
+            </mc:AlternateContent>
+          </w:r>
+          <w:r>
+            <w:br w:type="page"/>
+          </w:r>
+        </w:p>
+      </w:sdtContent>
+    </w:sdt>
+    <w:sdt>
+      <w:sdtPr>
+        <w:id w:val="-950475749"/>
+        <w:docPartObj>
+          <w:docPartGallery w:val="Table of Contents"/>
+          <w:docPartUnique/>
+        </w:docPartObj>
+      </w:sdtPr>
+      <w:sdtEndPr>
+        <w:rPr>
+          <w:rFonts w:asciiTheme="minorHAnsi" w:eastAsiaTheme="minorHAnsi" w:hAnsiTheme="minorHAnsi" w:cstheme="minorBidi"/>
+          <w:b/>
+          <w:bCs/>
+          <w:noProof/>
+          <w:color w:val="auto"/>
+          <w:sz w:val="22"/>
+          <w:szCs w:val="22"/>
+        </w:rPr>
+      </w:sdtEndPr>
+      <w:sdtContent>
+        <w:p>
+          <w:pPr>
+            <w:pStyle w:val="TOCHeading"/>
+          </w:pPr>
+          <w:r>
+            <w:t>Contents</w:t>
+          </w:r>
+        </w:p>
+        <w:p>
+          <w:pPr>
+            <w:pStyle w:val="TOC1"/>
+            <w:tabs>
+              <w:tab w:val="right" w:leader="dot" w:pos="9350"/>
+            </w:tabs>
+            <w:rPr>
+              <w:noProof/>
+            </w:rPr>
+          </w:pPr>
+          <w:r>
+            <w:fldChar w:fldCharType="begin"/>
+          </w:r>
+          <w:r>
+            <w:instrText xml:space="preserve"> TOC \o "1-3" \h \z \u </w:instrText>
+          </w:r>
+          <w:r>
+            <w:fldChar w:fldCharType="separate"/>
+          </w:r>
+          <w:hyperlink w:anchor="_Toc484778521" w:history="1">
+            <w:r>
+              <w:rPr>
+                <w:rStyle w:val="Hyperlink"/>
+                <w:noProof/>
+              </w:rPr>
+              <w:t>Java Setup</w:t>
+            </w:r>
+            <w:r>
+              <w:rPr>
+                <w:noProof/>
+                <w:webHidden/>
+              </w:rPr>
+              <w:tab/>
+            </w:r>
+            <w:r>
+              <w:rPr>
+                <w:noProof/>
+                <w:webHidden/>
+              </w:rPr>
+              <w:fldChar w:fldCharType="begin"/>
+            </w:r>
+            <w:r>
+              <w:rPr>
+                <w:noProof/>
+                <w:webHidden/>
+              </w:rPr>
+              <w:instrText xml:space="preserve"> PAGEREF _Toc484778521 \h </w:instrText>
+            </w:r>
+            <w:r>
+              <w:rPr>
+                <w:noProof/>
+                <w:webHidden/>
+              </w:rPr>
+            </w:r>
+            <w:r>
+              <w:rPr>
+                <w:noProof/>
+                <w:webHidden/>
+              </w:rPr>
+              <w:fldChar w:fldCharType="separate"/>
+            </w:r>
+            <w:r>
+              <w:rPr>
+                <w:noProof/>
+                <w:webHidden/>
+              </w:rPr>
+              <w:t>2</w:t>
+            </w:r>
+            <w:r>
+              <w:rPr>
+                <w:noProof/>
+                <w:webHidden/>
+              </w:rPr>
+              <w:fldChar w:fldCharType="end"/>
+            </w:r>
+          </w:hyperlink>
+        </w:p>
+        <w:p>
+          <w:pPr>
+            <w:pStyle w:val="TOC2"/>
+            <w:tabs>
+              <w:tab w:val="right" w:leader="dot" w:pos="9350"/>
+            </w:tabs>
+            <w:rPr>
+              <w:noProof/>
+            </w:rPr>
+          </w:pPr>
+          <w:hyperlink w:anchor="_Toc484778522" w:history="1">
+            <w:r>
+              <w:rPr>
+                <w:rStyle w:val="Hyperlink"/>
+                <w:noProof/>
+              </w:rPr>
+              <w:t>Installation</w:t>
+            </w:r>
+            <w:r>
+              <w:rPr>
+                <w:noProof/>
+                <w:webHidden/>
+              </w:rPr>
+              <w:tab/>
+            </w:r>
+            <w:r>
+              <w:rPr>
+                <w:noProof/>
+                <w:webHidden/>
+              </w:rPr>
+              <w:fldChar w:fldCharType="begin"/>
+            </w:r>
+            <w:r>
+              <w:rPr>
+                <w:noProof/>
+                <w:webHidden/>
+              </w:rPr>
+              <w:instrText xml:space="preserve"> PAGEREF _Toc484778522 \h </w:instrText>
+            </w:r>
+            <w:r>
+              <w:rPr>
+                <w:noProof/>
+                <w:webHidden/>
+              </w:rPr>
+            </w:r>
+            <w:r>
+              <w:rPr>
+                <w:noProof/>
+                <w:webHidden/>
+              </w:rPr>
+              <w:fldChar w:fldCharType="separate"/>
+            </w:r>
+            <w:r>
+              <w:rPr>
+                <w:noProof/>
+                <w:webHidden/>
+              </w:rPr>
+              <w:t>2</w:t>
+            </w:r>
+            <w:r>
+              <w:rPr>
+                <w:noProof/>
+                <w:webHidden/>
+              </w:rPr>
+              <w:fldChar w:fldCharType="end"/>
+            </w:r>
+          </w:hyperlink>
+        </w:p>
+        <w:p>
+          <w:pPr>
+            <w:pStyle w:val="TOC2"/>
+            <w:tabs>
+              <w:tab w:val="right" w:leader="dot" w:pos="9350"/>
+            </w:tabs>
+            <w:rPr>
+              <w:noProof/>
+            </w:rPr>
+          </w:pPr>
+          <w:hyperlink w:anchor="_Toc484778523" w:history="1">
+            <w:r>
+              <w:rPr>
+                <w:rStyle w:val="Hyperlink"/>
+                <w:noProof/>
+              </w:rPr>
+              <w:t>Commands</w:t>
+            </w:r>
+            <w:r>
+              <w:rPr>
+                <w:noProof/>
+                <w:webHidden/>
+              </w:rPr>
+              <w:tab/>
+            </w:r>
+            <w:r>
+              <w:rPr>
+                <w:noProof/>
+                <w:webHidden/>
+              </w:rPr>
+              <w:fldChar w:fldCharType="begin"/>
+            </w:r>
+            <w:r>
+              <w:rPr>
+                <w:noProof/>
+                <w:webHidden/>
+              </w:rPr>
+              <w:instrText xml:space="preserve"> PAGEREF _Toc484778523 \h </w:instrText>
+            </w:r>
+            <w:r>
+              <w:rPr>
+                <w:noProof/>
+                <w:webHidden/>
+              </w:rPr>
+            </w:r>
+            <w:r>
+              <w:rPr>
+                <w:noProof/>
+                <w:webHidden/>
+              </w:rPr>
+              <w:fldChar w:fldCharType="separate"/>
+            </w:r>
+            <w:r>
+              <w:rPr>
+                <w:noProof/>
+                <w:webHidden/>
+              </w:rPr>
+              <w:t>2</w:t>
+            </w:r>
+            <w:r>
+              <w:rPr>
+                <w:noProof/>
+                <w:webHidden/>
+              </w:rPr>
+              <w:fldChar w:fldCharType="end"/>
+            </w:r>
+          </w:hyperlink>
+        </w:p>
+        <w:p>
+          <w:pPr>
+            <w:pStyle w:val="TOC3"/>
+            <w:tabs>
+              <w:tab w:val="right" w:leader="dot" w:pos="9350"/>
+            </w:tabs>
+            <w:rPr>
+              <w:noProof/>
+            </w:rPr>
+          </w:pPr>
+          <w:hyperlink w:anchor="_Toc484778524" w:history="1">
+            <w:r>
+              <w:rPr>
+                <w:rStyle w:val="Hyperlink"/>
+                <w:noProof/>
+              </w:rPr>
+              <w:t>Version</w:t>
+            </w:r>
+            <w:r>
+              <w:rPr>
+                <w:noProof/>
+                <w:webHidden/>
+              </w:rPr>
+              <w:tab/>
+            </w:r>
+            <w:r>
+              <w:rPr>
+                <w:noProof/>
+                <w:webHidden/>
+              </w:rPr>
+              <w:fldChar w:fldCharType="begin"/>
+            </w:r>
+            <w:r>
+              <w:rPr>
+                <w:noProof/>
+                <w:webHidden/>
+              </w:rPr>
+              <w:instrText xml:space="preserve"> PAGEREF _Toc484778524 \h </w:instrText>
+            </w:r>
+            <w:r>
+              <w:rPr>
+                <w:noProof/>
+                <w:webHidden/>
+              </w:rPr>
+            </w:r>
+            <w:r>
+              <w:rPr>
+                <w:noProof/>
+                <w:webHidden/>
+              </w:rPr>
+              <w:fldChar w:fldCharType="separate"/>
+            </w:r>
+            <w:r>
+              <w:rPr>
+                <w:noProof/>
+                <w:webHidden/>
+              </w:rPr>
+              <w:t>2</w:t>
+            </w:r>
+            <w:r>
+              <w:rPr>
+                <w:noProof/>
+                <w:webHidden/>
+              </w:rPr>
+              <w:fldChar w:fldCharType="end"/>
+            </w:r>
+          </w:hyperlink>
+        </w:p>
+        <w:p>
+          <w:pPr>
+            <w:pStyle w:val="TOC3"/>
+            <w:tabs>
+              <w:tab w:val="right" w:leader="dot" w:pos="9350"/>
+            </w:tabs>
+            <w:rPr>
+              <w:noProof/>
+            </w:rPr>
+          </w:pPr>
+          <w:hyperlink w:anchor="_Toc484778525" w:history="1">
+            <w:r>
+              <w:rPr>
+                <w:rStyle w:val="Hyperlink"/>
+                <w:noProof/>
+              </w:rPr>
+              <w:t>javac</w:t>
+            </w:r>
+            <w:r>
+              <w:rPr>
+                <w:noProof/>
+                <w:webHidden/>
+              </w:rPr>
+              <w:tab/>
+            </w:r>
+            <w:r>
+              <w:rPr>
+                <w:noProof/>
+                <w:webHidden/>
+              </w:rPr>
+              <w:fldChar w:fldCharType="begin"/>
+            </w:r>
+            <w:r>
+              <w:rPr>
+                <w:noProof/>
+                <w:webHidden/>
+              </w:rPr>
+              <w:instrText xml:space="preserve"> PAGEREF _Toc484778525 \h </w:instrText>
+            </w:r>
+            <w:r>
+              <w:rPr>
+                <w:noProof/>
+                <w:webHidden/>
+              </w:rPr>
+            </w:r>
+            <w:r>
+              <w:rPr>
+                <w:noProof/>
+                <w:webHidden/>
+              </w:rPr>
+              <w:fldChar w:fldCharType="separate"/>
+            </w:r>
+            <w:r>
+              <w:rPr>
+                <w:noProof/>
+                <w:webHidden/>
+              </w:rPr>
+              <w:t>2</w:t>
+            </w:r>
+            <w:r>
+              <w:rPr>
+                <w:noProof/>
+                <w:webHidden/>
+              </w:rPr>
+              <w:fldChar w:fldCharType="end"/>
+            </w:r>
+          </w:hyperlink>
+        </w:p>
+        <w:p>
+          <w:pPr>
+            <w:pStyle w:val="TOC1"/>
+            <w:tabs>
+              <w:tab w:val="right" w:leader="dot" w:pos="9350"/>
+            </w:tabs>
+            <w:rPr>
+              <w:noProof/>
+            </w:rPr>
+          </w:pPr>
+          <w:hyperlink w:anchor="_Toc484778526" w:history="1">
+            <w:r>
+              <w:rPr>
+                <w:rStyle w:val="Hyperlink"/>
+                <w:noProof/>
+              </w:rPr>
+              <w:t>Eclipse Setup</w:t>
+            </w:r>
+            <w:r>
+              <w:rPr>
+                <w:noProof/>
+                <w:webHidden/>
+              </w:rPr>
+              <w:tab/>
+            </w:r>
+            <w:r>
+              <w:rPr>
+                <w:noProof/>
+                <w:webHidden/>
+              </w:rPr>
+              <w:fldChar w:fldCharType="begin"/>
+            </w:r>
+            <w:r>
+              <w:rPr>
+                <w:noProof/>
+                <w:webHidden/>
+              </w:rPr>
+              <w:instrText xml:space="preserve"> PAGEREF _Toc484778526 \h </w:instrText>
+            </w:r>
+            <w:r>
+              <w:rPr>
+                <w:noProof/>
+                <w:webHidden/>
+              </w:rPr>
+            </w:r>
+            <w:r>
+              <w:rPr>
+                <w:noProof/>
+                <w:webHidden/>
+              </w:rPr>
+              <w:fldChar w:fldCharType="separate"/>
+            </w:r>
+            <w:r>
+              <w:rPr>
+                <w:noProof/>
+                <w:webHidden/>
+              </w:rPr>
+              <w:t>3</w:t>
+            </w:r>
+            <w:r>
+              <w:rPr>
+                <w:noProof/>
+                <w:webHidden/>
+              </w:rPr>
+              <w:fldChar w:fldCharType="end"/>
+            </w:r>
+          </w:hyperlink>
+        </w:p>
+        <w:p>
+          <w:pPr>
+            <w:pStyle w:val="TOC3"/>
+            <w:tabs>
+              <w:tab w:val="right" w:leader="dot" w:pos="9350"/>
+            </w:tabs>
+            <w:rPr>
+              <w:noProof/>
+            </w:rPr>
+          </w:pPr>
+          <w:hyperlink w:anchor="_Toc484778527" w:history="1">
+            <w:r>
+              <w:rPr>
+                <w:rStyle w:val="Hyperlink"/>
+                <w:noProof/>
+              </w:rPr>
+              <w:t>Installer</w:t>
+            </w:r>
+            <w:r>
+              <w:rPr>
+                <w:noProof/>
+                <w:webHidden/>
+              </w:rPr>
+              <w:tab/>
+            </w:r>
+            <w:r>
+              <w:rPr>
+                <w:noProof/>
+                <w:webHidden/>
+              </w:rPr>
+              <w:fldChar w:fldCharType="begin"/>
+            </w:r>
+            <w:r>
+              <w:rPr>
+                <w:noProof/>
+                <w:webHidden/>
+              </w:rPr>
+              <w:instrText xml:space="preserve"> PAGEREF _Toc484778527 \h </w:instrText>
+            </w:r>
+            <w:r>
+              <w:rPr>
+                <w:noProof/>
+                <w:webHidden/>
+              </w:rPr>
+            </w:r>
+            <w:r>
+              <w:rPr>
+                <w:noProof/>
+                <w:webHidden/>
+              </w:rPr>
+              <w:fldChar w:fldCharType="separate"/>
+            </w:r>
+            <w:r>
+              <w:rPr>
+                <w:noProof/>
+                <w:webHidden/>
+              </w:rPr>
+              <w:t>3</w:t>
+            </w:r>
+            <w:r>
+              <w:rPr>
+                <w:noProof/>
+                <w:webHidden/>
+              </w:rPr>
+              <w:fldChar w:fldCharType="end"/>
+            </w:r>
+          </w:hyperlink>
+        </w:p>
+        <w:p>
+          <w:pPr>
+            <w:pStyle w:val="TOC2"/>
+            <w:tabs>
+              <w:tab w:val="right" w:leader="dot" w:pos="9350"/>
+            </w:tabs>
+            <w:rPr>
+              <w:noProof/>
+            </w:rPr>
+          </w:pPr>
+          <w:hyperlink w:anchor="_Toc484778528" w:history="1">
+            <w:r>
+              <w:rPr>
+                <w:rStyle w:val="Hyperlink"/>
+                <w:noProof/>
+              </w:rPr>
+              <w:t>Zip Archive</w:t>
+            </w:r>
+            <w:r>
+              <w:rPr>
+                <w:noProof/>
+                <w:webHidden/>
+              </w:rPr>
+              <w:tab/>
+            </w:r>
+            <w:r>
+              <w:rPr>
+                <w:noProof/>
+                <w:webHidden/>
+              </w:rPr>
+              <w:fldChar w:fldCharType="begin"/>
+            </w:r>
+            <w:r>
+              <w:rPr>
+                <w:noProof/>
+                <w:webHidden/>
+              </w:rPr>
+              <w:instrText xml:space="preserve"> PAGEREF _Toc484778528 \h </w:instrText>
+            </w:r>
+            <w:r>
+              <w:rPr>
+                <w:noProof/>
+                <w:webHidden/>
+              </w:rPr>
+            </w:r>
+            <w:r>
+              <w:rPr>
+                <w:noProof/>
+                <w:webHidden/>
+              </w:rPr>
+              <w:fldChar w:fldCharType="separate"/>
+            </w:r>
+            <w:r>
+              <w:rPr>
+                <w:noProof/>
+                <w:webHidden/>
+              </w:rPr>
+              <w:t>3</w:t>
+            </w:r>
+            <w:r>
+              <w:rPr>
+                <w:noProof/>
+                <w:webHidden/>
+              </w:rPr>
+              <w:fldChar w:fldCharType="end"/>
+            </w:r>
+          </w:hyperlink>
+        </w:p>
+        <w:p>
+          <w:pPr>
+            <w:pStyle w:val="TOC1"/>
+            <w:tabs>
+              <w:tab w:val="right" w:leader="dot" w:pos="9350"/>
+            </w:tabs>
+            <w:rPr>
+              <w:noProof/>
+            </w:rPr>
+          </w:pPr>
+          <w:hyperlink w:anchor="_Toc484778529" w:history="1">
+            <w:r>
+              <w:rPr>
+                <w:rStyle w:val="Hyperlink"/>
+                <w:noProof/>
+              </w:rPr>
+              <w:t>NetBeans Setup</w:t>
+            </w:r>
+            <w:r>
+              <w:rPr>
+                <w:noProof/>
+                <w:webHidden/>
+              </w:rPr>
+              <w:tab/>
+            </w:r>
+            <w:r>
+              <w:rPr>
+                <w:noProof/>
+                <w:webHidden/>
+              </w:rPr>
+              <w:fldChar w:fldCharType="begin"/>
+            </w:r>
+            <w:r>
+              <w:rPr>
+                <w:noProof/>
+                <w:webHidden/>
+              </w:rPr>
+              <w:instrText xml:space="preserve"> PAGEREF _Toc484778529 \h </w:instrText>
+            </w:r>
+            <w:r>
+              <w:rPr>
+                <w:noProof/>
+                <w:webHidden/>
+              </w:rPr>
+            </w:r>
+            <w:r>
+              <w:rPr>
+                <w:noProof/>
+                <w:webHidden/>
+              </w:rPr>
+              <w:fldChar w:fldCharType="separate"/>
+            </w:r>
+            <w:r>
+              <w:rPr>
+                <w:noProof/>
+                <w:webHidden/>
+              </w:rPr>
+              <w:t>3</w:t>
+            </w:r>
+            <w:r>
+              <w:rPr>
+                <w:noProof/>
+                <w:webHidden/>
+              </w:rPr>
+              <w:fldChar w:fldCharType="end"/>
+            </w:r>
+          </w:hyperlink>
+        </w:p>
+        <w:p>
+          <w:pPr>
+            <w:pStyle w:val="TOC1"/>
+            <w:tabs>
+              <w:tab w:val="right" w:leader="dot" w:pos="9350"/>
+            </w:tabs>
+            <w:rPr>
+              <w:noProof/>
+            </w:rPr>
+          </w:pPr>
+          <w:hyperlink w:anchor="_Toc484778530" w:history="1">
+            <w:r>
+              <w:rPr>
+                <w:rStyle w:val="Hyperlink"/>
+                <w:noProof/>
+              </w:rPr>
+              <w:t>Java Primitive Types and Operators</w:t>
+            </w:r>
+            <w:r>
+              <w:rPr>
+                <w:noProof/>
+                <w:webHidden/>
+              </w:rPr>
+              <w:tab/>
+            </w:r>
+            <w:r>
+              <w:rPr>
+                <w:noProof/>
+                <w:webHidden/>
+              </w:rPr>
+              <w:fldChar w:fldCharType="begin"/>
+            </w:r>
+            <w:r>
+              <w:rPr>
+                <w:noProof/>
+                <w:webHidden/>
+              </w:rPr>
+              <w:instrText xml:space="preserve"> PAGEREF _Toc484778530 \h </w:instrText>
+            </w:r>
+            <w:r>
+              <w:rPr>
+                <w:noProof/>
+                <w:webHidden/>
+              </w:rPr>
+            </w:r>
+            <w:r>
+              <w:rPr>
+                <w:noProof/>
+                <w:webHidden/>
+              </w:rPr>
+              <w:fldChar w:fldCharType="separate"/>
+            </w:r>
+            <w:r>
+              <w:rPr>
+                <w:noProof/>
+                <w:webHidden/>
+              </w:rPr>
+              <w:t>3</w:t>
+            </w:r>
+            <w:r>
+              <w:rPr>
+                <w:noProof/>
+                <w:webHidden/>
+              </w:rPr>
+              <w:fldChar w:fldCharType="end"/>
+            </w:r>
+          </w:hyperlink>
+        </w:p>
+        <w:p>
+          <w:pPr>
+            <w:pStyle w:val="TOC1"/>
+            <w:tabs>
+              <w:tab w:val="right" w:leader="dot" w:pos="9350"/>
+            </w:tabs>
+            <w:rPr>
+              <w:noProof/>
+            </w:rPr>
+          </w:pPr>
+          <w:hyperlink w:anchor="_Toc484778531" w:history="1">
+            <w:r>
+              <w:rPr>
+                <w:rStyle w:val="Hyperlink"/>
+                <w:noProof/>
+              </w:rPr>
+              <w:t>Java Abstract and Interface Types</w:t>
+            </w:r>
+            <w:r>
+              <w:rPr>
+                <w:noProof/>
+                <w:webHidden/>
+              </w:rPr>
+              <w:tab/>
+            </w:r>
+            <w:r>
+              <w:rPr>
+                <w:noProof/>
+                <w:webHidden/>
+              </w:rPr>
+              <w:fldChar w:fldCharType="begin"/>
+            </w:r>
+            <w:r>
+              <w:rPr>
+                <w:noProof/>
+                <w:webHidden/>
+              </w:rPr>
+              <w:instrText xml:space="preserve"> PAGEREF _Toc484778531 \h </w:instrText>
+            </w:r>
+            <w:r>
+              <w:rPr>
+                <w:noProof/>
+                <w:webHidden/>
+              </w:rPr>
+            </w:r>
+            <w:r>
+              <w:rPr>
+                <w:noProof/>
+                <w:webHidden/>
+              </w:rPr>
+              <w:fldChar w:fldCharType="separate"/>
+            </w:r>
+            <w:r>
+              <w:rPr>
+                <w:noProof/>
+                <w:webHidden/>
+              </w:rPr>
+              <w:t>5</w:t>
+            </w:r>
+            <w:r>
+              <w:rPr>
+                <w:noProof/>
+                <w:webHidden/>
+              </w:rPr>
+              <w:fldChar w:fldCharType="end"/>
+            </w:r>
+          </w:hyperlink>
+        </w:p>
+        <w:p>
+          <w:pPr>
+            <w:pStyle w:val="TOC2"/>
+            <w:tabs>
+              <w:tab w:val="right" w:leader="dot" w:pos="9350"/>
+            </w:tabs>
+            <w:rPr>
+              <w:noProof/>
+            </w:rPr>
+          </w:pPr>
+          <w:hyperlink w:anchor="_Toc484778532" w:history="1">
+            <w:r>
+              <w:rPr>
+                <w:rStyle w:val="Hyperlink"/>
+                <w:noProof/>
+              </w:rPr>
+              <w:t>Interface</w:t>
+            </w:r>
+            <w:r>
+              <w:rPr>
+                <w:noProof/>
+                <w:webHidden/>
+              </w:rPr>
+              <w:tab/>
+            </w:r>
+            <w:r>
+              <w:rPr>
+                <w:noProof/>
+                <w:webHidden/>
+              </w:rPr>
+              <w:fldChar w:fldCharType="begin"/>
+            </w:r>
+            <w:r>
+              <w:rPr>
+                <w:noProof/>
+                <w:webHidden/>
+              </w:rPr>
+              <w:instrText xml:space="preserve"> PAGEREF _Toc484778532 \h </w:instrText>
+            </w:r>
+            <w:r>
+              <w:rPr>
+                <w:noProof/>
+                <w:webHidden/>
+              </w:rPr>
+            </w:r>
+            <w:r>
+              <w:rPr>
+                <w:noProof/>
+                <w:webHidden/>
+              </w:rPr>
+              <w:fldChar w:fldCharType="separate"/>
+            </w:r>
+            <w:r>
+              <w:rPr>
+                <w:noProof/>
+                <w:webHidden/>
+              </w:rPr>
+              <w:t>5</w:t>
+            </w:r>
+            <w:r>
+              <w:rPr>
+                <w:noProof/>
+                <w:webHidden/>
+              </w:rPr>
+              <w:fldChar w:fldCharType="end"/>
+            </w:r>
+          </w:hyperlink>
+        </w:p>
+        <w:p>
+          <w:pPr>
+            <w:pStyle w:val="TOC2"/>
+            <w:tabs>
+              <w:tab w:val="right" w:leader="dot" w:pos="9350"/>
+            </w:tabs>
+            <w:rPr>
+              <w:noProof/>
+            </w:rPr>
+          </w:pPr>
+          <w:hyperlink w:anchor="_Toc484778533" w:history="1">
+            <w:r>
+              <w:rPr>
+                <w:rStyle w:val="Hyperlink"/>
+                <w:noProof/>
+              </w:rPr>
+              <w:t>Java Implements and Extends</w:t>
+            </w:r>
+            <w:r>
+              <w:rPr>
+                <w:noProof/>
+                <w:webHidden/>
+              </w:rPr>
+              <w:tab/>
+            </w:r>
+            <w:r>
+              <w:rPr>
+                <w:noProof/>
+                <w:webHidden/>
+              </w:rPr>
+              <w:fldChar w:fldCharType="begin"/>
+            </w:r>
+            <w:r>
+              <w:rPr>
+                <w:noProof/>
+                <w:webHidden/>
+              </w:rPr>
+              <w:instrText xml:space="preserve"> PAGEREF _Toc484778533 \h </w:instrText>
+            </w:r>
+            <w:r>
+              <w:rPr>
+                <w:noProof/>
+                <w:webHidden/>
+              </w:rPr>
+            </w:r>
+            <w:r>
+              <w:rPr>
+                <w:noProof/>
+                <w:webHidden/>
+              </w:rPr>
+              <w:fldChar w:fldCharType="separate"/>
+            </w:r>
+            <w:r>
+              <w:rPr>
+                <w:noProof/>
+                <w:webHidden/>
+              </w:rPr>
+              <w:t>5</w:t>
+            </w:r>
+            <w:r>
+              <w:rPr>
+                <w:noProof/>
+                <w:webHidden/>
+              </w:rPr>
+              <w:fldChar w:fldCharType="end"/>
+            </w:r>
+          </w:hyperlink>
+        </w:p>
+        <w:p>
+          <w:pPr>
+            <w:pStyle w:val="TOC2"/>
+            <w:tabs>
+              <w:tab w:val="right" w:leader="dot" w:pos="9350"/>
+            </w:tabs>
+            <w:rPr>
+              <w:noProof/>
+            </w:rPr>
+          </w:pPr>
+          <w:hyperlink w:anchor="_Toc484778534" w:history="1">
+            <w:r>
+              <w:rPr>
+                <w:rStyle w:val="Hyperlink"/>
+                <w:noProof/>
+              </w:rPr>
+              <w:t>@Override</w:t>
+            </w:r>
+            <w:r>
+              <w:rPr>
+                <w:noProof/>
+                <w:webHidden/>
+              </w:rPr>
+              <w:tab/>
+            </w:r>
+            <w:r>
+              <w:rPr>
+                <w:noProof/>
+                <w:webHidden/>
+              </w:rPr>
+              <w:fldChar w:fldCharType="begin"/>
+            </w:r>
+            <w:r>
+              <w:rPr>
+                <w:noProof/>
+                <w:webHidden/>
+              </w:rPr>
+              <w:instrText xml:space="preserve"> PAGEREF _Toc484778534 \h </w:instrText>
+            </w:r>
+            <w:r>
+              <w:rPr>
+                <w:noProof/>
+                <w:webHidden/>
+              </w:rPr>
+            </w:r>
+            <w:r>
+              <w:rPr>
+                <w:noProof/>
+                <w:webHidden/>
+              </w:rPr>
+              <w:fldChar w:fldCharType="separate"/>
+            </w:r>
+            <w:r>
+              <w:rPr>
+                <w:noProof/>
+                <w:webHidden/>
+              </w:rPr>
+              <w:t>5</w:t>
+            </w:r>
+            <w:r>
+              <w:rPr>
+                <w:noProof/>
+                <w:webHidden/>
+              </w:rPr>
+              <w:fldChar w:fldCharType="end"/>
+            </w:r>
+          </w:hyperlink>
+        </w:p>
+        <w:p>
+          <w:pPr>
+            <w:pStyle w:val="TOC1"/>
+            <w:tabs>
+              <w:tab w:val="right" w:leader="dot" w:pos="9350"/>
+            </w:tabs>
+            <w:rPr>
+              <w:noProof/>
+            </w:rPr>
+          </w:pPr>
+          <w:hyperlink w:anchor="_Toc484778535" w:history="1">
+            <w:r>
+              <w:rPr>
+                <w:rStyle w:val="Hyperlink"/>
+                <w:noProof/>
+              </w:rPr>
+              <w:t>Java Entities – JPA and Hibernate</w:t>
+            </w:r>
+            <w:r>
+              <w:rPr>
+                <w:noProof/>
+                <w:webHidden/>
+              </w:rPr>
+              <w:tab/>
+            </w:r>
+            <w:r>
+              <w:rPr>
+                <w:noProof/>
+                <w:webHidden/>
+              </w:rPr>
+              <w:fldChar w:fldCharType="begin"/>
+            </w:r>
+            <w:r>
+              <w:rPr>
+                <w:noProof/>
+                <w:webHidden/>
+              </w:rPr>
+              <w:instrText xml:space="preserve"> PAGEREF _Toc484778535 \h </w:instrText>
+            </w:r>
+            <w:r>
+              <w:rPr>
+                <w:noProof/>
+                <w:webHidden/>
+              </w:rPr>
+            </w:r>
+            <w:r>
+              <w:rPr>
+                <w:noProof/>
+                <w:webHidden/>
+              </w:rPr>
+              <w:fldChar w:fldCharType="separate"/>
+            </w:r>
+            <w:r>
+              <w:rPr>
+                <w:noProof/>
+                <w:webHidden/>
+              </w:rPr>
+              <w:t>5</w:t>
+            </w:r>
+            <w:r>
+              <w:rPr>
+                <w:noProof/>
+                <w:webHidden/>
+              </w:rPr>
+              <w:fldChar w:fldCharType="end"/>
+            </w:r>
+          </w:hyperlink>
+        </w:p>
+        <w:p>
+          <w:pPr>
+            <w:pStyle w:val="TOC2"/>
+            <w:tabs>
+              <w:tab w:val="right" w:leader="dot" w:pos="9350"/>
+            </w:tabs>
+            <w:rPr>
+              <w:noProof/>
+            </w:rPr>
+          </w:pPr>
+          <w:hyperlink w:anchor="_Toc484778536" w:history="1">
+            <w:r>
+              <w:rPr>
+                <w:rStyle w:val="Hyperlink"/>
+                <w:noProof/>
+              </w:rPr>
+              <w:t>@Entity</w:t>
+            </w:r>
+            <w:r>
+              <w:rPr>
+                <w:noProof/>
+                <w:webHidden/>
+              </w:rPr>
+              <w:tab/>
+            </w:r>
+            <w:r>
+              <w:rPr>
+                <w:noProof/>
+                <w:webHidden/>
+              </w:rPr>
+              <w:fldChar w:fldCharType="begin"/>
+            </w:r>
+            <w:r>
+              <w:rPr>
+                <w:noProof/>
+                <w:webHidden/>
+              </w:rPr>
+              <w:instrText xml:space="preserve"> PAGEREF _Toc484778536 \h </w:instrText>
+            </w:r>
+            <w:r>
+              <w:rPr>
+                <w:noProof/>
+                <w:webHidden/>
+              </w:rPr>
+            </w:r>
+            <w:r>
+              <w:rPr>
+                <w:noProof/>
+                <w:webHidden/>
+              </w:rPr>
+              <w:fldChar w:fldCharType="separate"/>
+            </w:r>
+            <w:r>
+              <w:rPr>
+                <w:noProof/>
+                <w:webHidden/>
+              </w:rPr>
+              <w:t>5</w:t>
+            </w:r>
+            <w:r>
+              <w:rPr>
+                <w:noProof/>
+                <w:webHidden/>
+              </w:rPr>
+              <w:fldChar w:fldCharType="end"/>
+            </w:r>
+          </w:hyperlink>
+        </w:p>
+        <w:p>
+          <w:pPr>
+            <w:pStyle w:val="TOC1"/>
+            <w:tabs>
+              <w:tab w:val="right" w:leader="dot" w:pos="9350"/>
+            </w:tabs>
+            <w:rPr>
+              <w:noProof/>
+            </w:rPr>
+          </w:pPr>
+          <w:hyperlink w:anchor="_Toc484778537" w:history="1">
+            <w:r>
+              <w:rPr>
+                <w:rStyle w:val="Hyperlink"/>
+                <w:noProof/>
+              </w:rPr>
+              <w:t>Maven</w:t>
+            </w:r>
+            <w:r>
+              <w:rPr>
+                <w:noProof/>
+                <w:webHidden/>
+              </w:rPr>
+              <w:tab/>
+            </w:r>
+            <w:r>
+              <w:rPr>
+                <w:noProof/>
+                <w:webHidden/>
+              </w:rPr>
+              <w:fldChar w:fldCharType="begin"/>
+            </w:r>
+            <w:r>
+              <w:rPr>
+                <w:noProof/>
+                <w:webHidden/>
+              </w:rPr>
+              <w:instrText xml:space="preserve"> PAGEREF _Toc484778537 \h </w:instrText>
+            </w:r>
+            <w:r>
+              <w:rPr>
+                <w:noProof/>
+                <w:webHidden/>
+              </w:rPr>
+            </w:r>
+            <w:r>
+              <w:rPr>
+                <w:noProof/>
+                <w:webHidden/>
+              </w:rPr>
+              <w:fldChar w:fldCharType="separate"/>
+            </w:r>
+            <w:r>
+              <w:rPr>
+                <w:noProof/>
+                <w:webHidden/>
+              </w:rPr>
+              <w:t>5</w:t>
+            </w:r>
+            <w:r>
+              <w:rPr>
+                <w:noProof/>
+                <w:webHidden/>
+              </w:rPr>
+              <w:fldChar w:fldCharType="end"/>
+            </w:r>
+          </w:hyperlink>
+        </w:p>
+        <w:p>
+          <w:pPr>
+            <w:pStyle w:val="TOC2"/>
+            <w:tabs>
+              <w:tab w:val="right" w:leader="dot" w:pos="9350"/>
+            </w:tabs>
+            <w:rPr>
+              <w:noProof/>
+            </w:rPr>
+          </w:pPr>
+          <w:hyperlink w:anchor="_Toc484778538" w:history="1">
+            <w:r>
+              <w:rPr>
+                <w:rStyle w:val="Hyperlink"/>
+                <w:noProof/>
+              </w:rPr>
+              <w:t>Installation</w:t>
+            </w:r>
+            <w:r>
+              <w:rPr>
+                <w:noProof/>
+                <w:webHidden/>
+              </w:rPr>
+              <w:tab/>
+            </w:r>
+            <w:r>
+              <w:rPr>
+                <w:noProof/>
+                <w:webHidden/>
+              </w:rPr>
+              <w:fldChar w:fldCharType="begin"/>
+            </w:r>
+            <w:r>
+              <w:rPr>
+                <w:noProof/>
+                <w:webHidden/>
+              </w:rPr>
+              <w:instrText xml:space="preserve"> PAGEREF _Toc484778538 \h </w:instrText>
+            </w:r>
+            <w:r>
+              <w:rPr>
+                <w:noProof/>
+                <w:webHidden/>
+              </w:rPr>
+            </w:r>
+            <w:r>
+              <w:rPr>
+                <w:noProof/>
+                <w:webHidden/>
+              </w:rPr>
+              <w:fldChar w:fldCharType="separate"/>
+            </w:r>
+            <w:r>
+              <w:rPr>
+                <w:noProof/>
+                <w:webHidden/>
+              </w:rPr>
+              <w:t>5</w:t>
+            </w:r>
+            <w:r>
+              <w:rPr>
+                <w:noProof/>
+                <w:webHidden/>
+              </w:rPr>
+              <w:fldChar w:fldCharType="end"/>
+            </w:r>
+          </w:hyperlink>
+        </w:p>
+        <w:p>
+          <w:pPr>
+            <w:pStyle w:val="TOC2"/>
+            <w:tabs>
+              <w:tab w:val="right" w:leader="dot" w:pos="9350"/>
+            </w:tabs>
+            <w:rPr>
+              <w:noProof/>
+            </w:rPr>
+          </w:pPr>
+          <w:hyperlink w:anchor="_Toc484778539" w:history="1">
+            <w:r>
+              <w:rPr>
+                <w:rStyle w:val="Hyperlink"/>
+                <w:noProof/>
+              </w:rPr>
+              <w:t>Adding A Private Nexus Repository to settings.xml</w:t>
+            </w:r>
+            <w:r>
+              <w:rPr>
+                <w:noProof/>
+                <w:webHidden/>
+              </w:rPr>
+              <w:tab/>
+            </w:r>
+            <w:r>
+              <w:rPr>
+                <w:noProof/>
+                <w:webHidden/>
+              </w:rPr>
+              <w:fldChar w:fldCharType="begin"/>
+            </w:r>
+            <w:r>
+              <w:rPr>
+                <w:noProof/>
+                <w:webHidden/>
+              </w:rPr>
+              <w:instrText xml:space="preserve"> PAGEREF _Toc484778539 \h </w:instrText>
+            </w:r>
+            <w:r>
+              <w:rPr>
+                <w:noProof/>
+                <w:webHidden/>
+              </w:rPr>
+            </w:r>
+            <w:r>
+              <w:rPr>
+                <w:noProof/>
+                <w:webHidden/>
+              </w:rPr>
+              <w:fldChar w:fldCharType="separate"/>
+            </w:r>
+            <w:r>
+              <w:rPr>
+                <w:noProof/>
+                <w:webHidden/>
+              </w:rPr>
+              <w:t>5</w:t>
+            </w:r>
+            <w:r>
+              <w:rPr>
+                <w:noProof/>
+                <w:webHidden/>
+              </w:rPr>
+              <w:fldChar w:fldCharType="end"/>
+            </w:r>
+          </w:hyperlink>
+        </w:p>
+        <w:p>
+          <w:pPr>
+            <w:pStyle w:val="TOC2"/>
+            <w:tabs>
+              <w:tab w:val="right" w:leader="dot" w:pos="9350"/>
+            </w:tabs>
+            <w:rPr>
+              <w:noProof/>
+            </w:rPr>
+          </w:pPr>
+          <w:hyperlink w:anchor="_Toc484778540" w:history="1">
+            <w:r>
+              <w:rPr>
+                <w:rStyle w:val="Hyperlink"/>
+                <w:noProof/>
+              </w:rPr>
+              <w:t>Commands</w:t>
+            </w:r>
+            <w:r>
+              <w:rPr>
+                <w:noProof/>
+                <w:webHidden/>
+              </w:rPr>
+              <w:tab/>
+            </w:r>
+            <w:r>
+              <w:rPr>
+                <w:noProof/>
+                <w:webHidden/>
+              </w:rPr>
+              <w:fldChar w:fldCharType="begin"/>
+            </w:r>
+            <w:r>
+              <w:rPr>
+                <w:noProof/>
+                <w:webHidden/>
+              </w:rPr>
+              <w:instrText xml:space="preserve"> PAGEREF _Toc484778540 \h </w:instrText>
+            </w:r>
+            <w:r>
+              <w:rPr>
+                <w:noProof/>
+                <w:webHidden/>
+              </w:rPr>
+            </w:r>
+            <w:r>
+              <w:rPr>
+                <w:noProof/>
+                <w:webHidden/>
+              </w:rPr>
+              <w:fldChar w:fldCharType="separate"/>
+            </w:r>
+            <w:r>
+              <w:rPr>
+                <w:noProof/>
+                <w:webHidden/>
+              </w:rPr>
+              <w:t>6</w:t>
+            </w:r>
+            <w:r>
+              <w:rPr>
+                <w:noProof/>
+                <w:webHidden/>
+              </w:rPr>
+              <w:fldChar w:fldCharType="end"/>
+            </w:r>
+          </w:hyperlink>
+        </w:p>
+        <w:p>
+          <w:pPr>
+            <w:pStyle w:val="TOC3"/>
+            <w:tabs>
+              <w:tab w:val="right" w:leader="dot" w:pos="9350"/>
+            </w:tabs>
+            <w:rPr>
+              <w:noProof/>
+            </w:rPr>
+          </w:pPr>
+          <w:hyperlink w:anchor="_Toc484778541" w:history="1">
+            <w:r>
+              <w:rPr>
+                <w:rStyle w:val="Hyperlink"/>
+                <w:noProof/>
+              </w:rPr>
+              <w:t>mvn install</w:t>
+            </w:r>
+            <w:r>
+              <w:rPr>
+                <w:noProof/>
+                <w:webHidden/>
+              </w:rPr>
+              <w:tab/>
+            </w:r>
+            <w:r>
+              <w:rPr>
+                <w:noProof/>
+                <w:webHidden/>
+              </w:rPr>
+              <w:fldChar w:fldCharType="begin"/>
+            </w:r>
+            <w:r>
+              <w:rPr>
+                <w:noProof/>
+                <w:webHidden/>
+              </w:rPr>
+              <w:instrText xml:space="preserve"> PAGEREF _Toc484778541 \h </w:instrText>
+            </w:r>
+            <w:r>
+              <w:rPr>
+                <w:noProof/>
+                <w:webHidden/>
+              </w:rPr>
+            </w:r>
+            <w:r>
+              <w:rPr>
+                <w:noProof/>
+                <w:webHidden/>
+              </w:rPr>
+              <w:fldChar w:fldCharType="separate"/>
+            </w:r>
+            <w:r>
+              <w:rPr>
+                <w:noProof/>
+                <w:webHidden/>
+              </w:rPr>
+              <w:t>6</w:t>
+            </w:r>
+            <w:r>
+              <w:rPr>
+                <w:noProof/>
+                <w:webHidden/>
+              </w:rPr>
+              <w:fldChar w:fldCharType="end"/>
+            </w:r>
+          </w:hyperlink>
+        </w:p>
+        <w:p>
+          <w:pPr>
+            <w:pStyle w:val="TOC3"/>
+            <w:tabs>
+              <w:tab w:val="right" w:leader="dot" w:pos="9350"/>
+            </w:tabs>
+            <w:rPr>
+              <w:noProof/>
+            </w:rPr>
+          </w:pPr>
+          <w:hyperlink w:anchor="_Toc484778542" w:history="1">
+            <w:r>
+              <w:rPr>
+                <w:rStyle w:val="Hyperlink"/>
+                <w:noProof/>
+              </w:rPr>
+              <w:t>mvn clean</w:t>
+            </w:r>
+            <w:r>
+              <w:rPr>
+                <w:noProof/>
+                <w:webHidden/>
+              </w:rPr>
+              <w:tab/>
+            </w:r>
+            <w:r>
+              <w:rPr>
+                <w:noProof/>
+                <w:webHidden/>
+              </w:rPr>
+              <w:fldChar w:fldCharType="begin"/>
+            </w:r>
+            <w:r>
+              <w:rPr>
+                <w:noProof/>
+                <w:webHidden/>
+              </w:rPr>
+              <w:instrText xml:space="preserve"> PAGEREF _Toc484778542 \h </w:instrText>
+            </w:r>
+            <w:r>
+              <w:rPr>
+                <w:noProof/>
+                <w:webHidden/>
+              </w:rPr>
+            </w:r>
+            <w:r>
+              <w:rPr>
+                <w:noProof/>
+                <w:webHidden/>
+              </w:rPr>
+              <w:fldChar w:fldCharType="separate"/>
+            </w:r>
+            <w:r>
+              <w:rPr>
+                <w:noProof/>
+                <w:webHidden/>
+              </w:rPr>
+              <w:t>6</w:t>
+            </w:r>
+            <w:r>
+              <w:rPr>
+                <w:noProof/>
+                <w:webHidden/>
+              </w:rPr>
+              <w:fldChar w:fldCharType="end"/>
+            </w:r>
+          </w:hyperlink>
+        </w:p>
+        <w:p>
+          <w:pPr>
+            <w:pStyle w:val="TOC3"/>
+            <w:tabs>
+              <w:tab w:val="right" w:leader="dot" w:pos="9350"/>
+            </w:tabs>
+            <w:rPr>
+              <w:noProof/>
+            </w:rPr>
+          </w:pPr>
+          <w:hyperlink w:anchor="_Toc484778543" w:history="1">
+            <w:r>
+              <w:rPr>
+                <w:rStyle w:val="Hyperlink"/>
+                <w:noProof/>
+              </w:rPr>
+              <w:t>-e and -U</w:t>
+            </w:r>
+            <w:r>
+              <w:rPr>
+                <w:noProof/>
+                <w:webHidden/>
+              </w:rPr>
+              <w:tab/>
+            </w:r>
+            <w:r>
+              <w:rPr>
+                <w:noProof/>
+                <w:webHidden/>
+              </w:rPr>
+              <w:fldChar w:fldCharType="begin"/>
+            </w:r>
+            <w:r>
+              <w:rPr>
+                <w:noProof/>
+                <w:webHidden/>
+              </w:rPr>
+              <w:instrText xml:space="preserve"> PAGEREF _Toc484778543 \h </w:instrText>
+            </w:r>
+            <w:r>
+              <w:rPr>
+                <w:noProof/>
+                <w:webHidden/>
+              </w:rPr>
+            </w:r>
+            <w:r>
+              <w:rPr>
+                <w:noProof/>
+                <w:webHidden/>
+              </w:rPr>
+              <w:fldChar w:fldCharType="separate"/>
+            </w:r>
+            <w:r>
+              <w:rPr>
+                <w:noProof/>
+                <w:webHidden/>
+              </w:rPr>
+              <w:t>6</w:t>
+            </w:r>
+            <w:r>
+              <w:rPr>
+                <w:noProof/>
+                <w:webHidden/>
+              </w:rPr>
+              <w:fldChar w:fldCharType="end"/>
+            </w:r>
+          </w:hyperlink>
+        </w:p>
+        <w:p>
+          <w:pPr>
+            <w:pStyle w:val="TOC3"/>
+            <w:tabs>
+              <w:tab w:val="right" w:leader="dot" w:pos="9350"/>
+            </w:tabs>
+            <w:rPr>
+              <w:noProof/>
+            </w:rPr>
+          </w:pPr>
+          <w:hyperlink w:anchor="_Toc484778544" w:history="1">
+            <w:r>
+              <w:rPr>
+                <w:rStyle w:val="Hyperlink"/>
+                <w:noProof/>
+              </w:rPr>
+              <w:t>dependency:tree</w:t>
+            </w:r>
+            <w:r>
+              <w:rPr>
+                <w:noProof/>
+                <w:webHidden/>
+              </w:rPr>
+              <w:tab/>
+            </w:r>
+            <w:r>
+              <w:rPr>
+                <w:noProof/>
+                <w:webHidden/>
+              </w:rPr>
+              <w:fldChar w:fldCharType="begin"/>
+            </w:r>
+            <w:r>
+              <w:rPr>
+                <w:noProof/>
+                <w:webHidden/>
+              </w:rPr>
+              <w:instrText xml:space="preserve"> PAGEREF _Toc484778544 \h </w:instrText>
+            </w:r>
+            <w:r>
+              <w:rPr>
+                <w:noProof/>
+                <w:webHidden/>
+              </w:rPr>
+            </w:r>
+            <w:r>
+              <w:rPr>
+                <w:noProof/>
+                <w:webHidden/>
+              </w:rPr>
+              <w:fldChar w:fldCharType="separate"/>
+            </w:r>
+            <w:r>
+              <w:rPr>
+                <w:noProof/>
+                <w:webHidden/>
+              </w:rPr>
+              <w:t>6</w:t>
+            </w:r>
+            <w:r>
+              <w:rPr>
+                <w:noProof/>
+                <w:webHidden/>
+              </w:rPr>
+              <w:fldChar w:fldCharType="end"/>
+            </w:r>
+          </w:hyperlink>
+        </w:p>
+        <w:p>
+          <w:pPr>
+            <w:pStyle w:val="TOC2"/>
+            <w:tabs>
+              <w:tab w:val="right" w:leader="dot" w:pos="9350"/>
+            </w:tabs>
+            <w:rPr>
+              <w:noProof/>
+            </w:rPr>
+          </w:pPr>
+          <w:hyperlink w:anchor="_Toc484778545" w:history="1">
+            <w:r>
+              <w:rPr>
+                <w:rStyle w:val="Hyperlink"/>
+                <w:noProof/>
+              </w:rPr>
+              <w:t>Using Maven with NetBeans</w:t>
+            </w:r>
+            <w:r>
+              <w:rPr>
+                <w:noProof/>
+                <w:webHidden/>
+              </w:rPr>
+              <w:tab/>
+            </w:r>
+            <w:r>
+              <w:rPr>
+                <w:noProof/>
+                <w:webHidden/>
+              </w:rPr>
+              <w:fldChar w:fldCharType="begin"/>
+            </w:r>
+            <w:r>
+              <w:rPr>
+                <w:noProof/>
+                <w:webHidden/>
+              </w:rPr>
+              <w:instrText xml:space="preserve"> PAGEREF _Toc484778545 \h </w:instrText>
+            </w:r>
+            <w:r>
+              <w:rPr>
+                <w:noProof/>
+                <w:webHidden/>
+              </w:rPr>
+            </w:r>
+            <w:r>
+              <w:rPr>
+                <w:noProof/>
+                <w:webHidden/>
+              </w:rPr>
+              <w:fldChar w:fldCharType="separate"/>
+            </w:r>
+            <w:r>
+              <w:rPr>
+                <w:noProof/>
+                <w:webHidden/>
+              </w:rPr>
+              <w:t>7</w:t>
+            </w:r>
+            <w:r>
+              <w:rPr>
+                <w:noProof/>
+                <w:webHidden/>
+              </w:rPr>
+              <w:fldChar w:fldCharType="end"/>
+            </w:r>
+          </w:hyperlink>
+        </w:p>
+        <w:p>
+          <w:pPr>
+            <w:pStyle w:val="TOC3"/>
+            <w:tabs>
+              <w:tab w:val="right" w:leader="dot" w:pos="9350"/>
+            </w:tabs>
+            <w:rPr>
+              <w:noProof/>
+            </w:rPr>
+          </w:pPr>
+          <w:hyperlink w:anchor="_Toc484778546" w:history="1">
+            <w:r>
+              <w:rPr>
+                <w:rStyle w:val="Hyperlink"/>
+                <w:noProof/>
+              </w:rPr>
+              <w:t>Using Maven with Eclipse</w:t>
+            </w:r>
+            <w:r>
+              <w:rPr>
+                <w:noProof/>
+                <w:webHidden/>
+              </w:rPr>
+              <w:tab/>
+            </w:r>
+            <w:r>
+              <w:rPr>
+                <w:noProof/>
+                <w:webHidden/>
+              </w:rPr>
+              <w:fldChar w:fldCharType="begin"/>
+            </w:r>
+            <w:r>
+              <w:rPr>
+                <w:noProof/>
+                <w:webHidden/>
+              </w:rPr>
+              <w:instrText xml:space="preserve"> PAGEREF _Toc484778546 \h </w:instrText>
+            </w:r>
+            <w:r>
+              <w:rPr>
+                <w:noProof/>
+                <w:webHidden/>
+              </w:rPr>
+            </w:r>
+            <w:r>
+              <w:rPr>
+                <w:noProof/>
+                <w:webHidden/>
+              </w:rPr>
+              <w:fldChar w:fldCharType="separate"/>
+            </w:r>
+            <w:r>
+              <w:rPr>
+                <w:noProof/>
+                <w:webHidden/>
+              </w:rPr>
+              <w:t>8</w:t>
+            </w:r>
+            <w:r>
+              <w:rPr>
+                <w:noProof/>
+                <w:webHidden/>
+              </w:rPr>
+              <w:fldChar w:fldCharType="end"/>
+            </w:r>
+          </w:hyperlink>
+        </w:p>
+        <w:p>
+          <w:pPr>
+            <w:pStyle w:val="TOC1"/>
+            <w:tabs>
+              <w:tab w:val="right" w:leader="dot" w:pos="9350"/>
+            </w:tabs>
+            <w:rPr>
+              <w:noProof/>
+            </w:rPr>
+          </w:pPr>
+          <w:hyperlink w:anchor="_Toc484778547" w:history="1">
+            <w:r>
+              <w:rPr>
+                <w:rStyle w:val="Hyperlink"/>
+                <w:noProof/>
+              </w:rPr>
+              <w:t>Getting the Demo Code and opening in your IDE</w:t>
+            </w:r>
+            <w:r>
+              <w:rPr>
+                <w:noProof/>
+                <w:webHidden/>
+              </w:rPr>
+              <w:tab/>
+            </w:r>
+            <w:r>
+              <w:rPr>
+                <w:noProof/>
+                <w:webHidden/>
+              </w:rPr>
+              <w:fldChar w:fldCharType="begin"/>
+            </w:r>
+            <w:r>
+              <w:rPr>
+                <w:noProof/>
+                <w:webHidden/>
+              </w:rPr>
+              <w:instrText xml:space="preserve"> PAGEREF _Toc484778547 \h </w:instrText>
+            </w:r>
+            <w:r>
+              <w:rPr>
+                <w:noProof/>
+                <w:webHidden/>
+              </w:rPr>
+            </w:r>
+            <w:r>
+              <w:rPr>
+                <w:noProof/>
+                <w:webHidden/>
+              </w:rPr>
+              <w:fldChar w:fldCharType="separate"/>
+            </w:r>
+            <w:r>
+              <w:rPr>
+                <w:noProof/>
+                <w:webHidden/>
+              </w:rPr>
+              <w:t>8</w:t>
+            </w:r>
+            <w:r>
+              <w:rPr>
+                <w:noProof/>
+                <w:webHidden/>
+              </w:rPr>
+              <w:fldChar w:fldCharType="end"/>
+            </w:r>
+          </w:hyperlink>
+        </w:p>
+        <w:p>
+          <w:pPr>
+            <w:pStyle w:val="TOC2"/>
+            <w:tabs>
+              <w:tab w:val="right" w:leader="dot" w:pos="9350"/>
+            </w:tabs>
+            <w:rPr>
+              <w:noProof/>
+            </w:rPr>
+          </w:pPr>
+          <w:hyperlink w:anchor="_Toc484778548" w:history="1">
+            <w:r>
+              <w:rPr>
+                <w:rStyle w:val="Hyperlink"/>
+                <w:noProof/>
+              </w:rPr>
+              <w:t>Eclipse</w:t>
+            </w:r>
+            <w:r>
+              <w:rPr>
+                <w:noProof/>
+                <w:webHidden/>
+              </w:rPr>
+              <w:tab/>
+            </w:r>
+            <w:r>
+              <w:rPr>
+                <w:noProof/>
+                <w:webHidden/>
+              </w:rPr>
+              <w:fldChar w:fldCharType="begin"/>
+            </w:r>
+            <w:r>
+              <w:rPr>
+                <w:noProof/>
+                <w:webHidden/>
+              </w:rPr>
+              <w:instrText xml:space="preserve"> PAGEREF _Toc484778548 \h </w:instrText>
+            </w:r>
+            <w:r>
+              <w:rPr>
+                <w:noProof/>
+                <w:webHidden/>
+              </w:rPr>
+            </w:r>
+            <w:r>
+              <w:rPr>
+                <w:noProof/>
+                <w:webHidden/>
+              </w:rPr>
+              <w:fldChar w:fldCharType="separate"/>
+            </w:r>
+            <w:r>
+              <w:rPr>
+                <w:noProof/>
+                <w:webHidden/>
+              </w:rPr>
+              <w:t>8</w:t>
+            </w:r>
+            <w:r>
+              <w:rPr>
+                <w:noProof/>
+                <w:webHidden/>
+              </w:rPr>
+              <w:fldChar w:fldCharType="end"/>
+            </w:r>
+          </w:hyperlink>
+        </w:p>
+        <w:p>
+          <w:pPr>
+            <w:pStyle w:val="TOC2"/>
+            <w:tabs>
+              <w:tab w:val="right" w:leader="dot" w:pos="9350"/>
+            </w:tabs>
+            <w:rPr>
+              <w:noProof/>
+            </w:rPr>
+          </w:pPr>
+          <w:hyperlink w:anchor="_Toc484778549" w:history="1">
+            <w:r>
+              <w:rPr>
+                <w:rStyle w:val="Hyperlink"/>
+                <w:noProof/>
+              </w:rPr>
+              <w:t>NetBeans</w:t>
+            </w:r>
+            <w:r>
+              <w:rPr>
+                <w:noProof/>
+                <w:webHidden/>
+              </w:rPr>
+              <w:tab/>
+            </w:r>
+            <w:r>
+              <w:rPr>
+                <w:noProof/>
+                <w:webHidden/>
+              </w:rPr>
+              <w:fldChar w:fldCharType="begin"/>
+            </w:r>
+            <w:r>
+              <w:rPr>
+                <w:noProof/>
+                <w:webHidden/>
+              </w:rPr>
+              <w:instrText xml:space="preserve"> PAGEREF _Toc484778549 \h </w:instrText>
+            </w:r>
+            <w:r>
+              <w:rPr>
+                <w:noProof/>
+                <w:webHidden/>
+              </w:rPr>
+            </w:r>
+            <w:r>
+              <w:rPr>
+                <w:noProof/>
+                <w:webHidden/>
+              </w:rPr>
+              <w:fldChar w:fldCharType="separate"/>
+            </w:r>
+            <w:r>
+              <w:rPr>
+                <w:noProof/>
+                <w:webHidden/>
+              </w:rPr>
+              <w:t>8</w:t>
+            </w:r>
+            <w:r>
+              <w:rPr>
+                <w:noProof/>
+                <w:webHidden/>
+              </w:rPr>
+              <w:fldChar w:fldCharType="end"/>
+            </w:r>
+          </w:hyperlink>
+        </w:p>
+        <w:p>
+          <w:pPr>
+            <w:pStyle w:val="TOC2"/>
+            <w:tabs>
+              <w:tab w:val="right" w:leader="dot" w:pos="9350"/>
+            </w:tabs>
+            <w:rPr>
+              <w:noProof/>
+            </w:rPr>
+          </w:pPr>
+          <w:hyperlink w:anchor="_Toc484778550" w:history="1">
+            <w:r>
+              <w:rPr>
+                <w:rStyle w:val="Hyperlink"/>
+                <w:noProof/>
+              </w:rPr>
+              <w:t>Generic Text Editor (advanced)</w:t>
+            </w:r>
+            <w:r>
+              <w:rPr>
+                <w:noProof/>
+                <w:webHidden/>
+              </w:rPr>
+              <w:tab/>
+            </w:r>
+            <w:r>
+              <w:rPr>
+                <w:noProof/>
+                <w:webHidden/>
+              </w:rPr>
+              <w:fldChar w:fldCharType="begin"/>
+            </w:r>
+            <w:r>
+              <w:rPr>
+                <w:noProof/>
+                <w:webHidden/>
+              </w:rPr>
+              <w:instrText xml:space="preserve"> PAGEREF _Toc484778550 \h </w:instrText>
+            </w:r>
+            <w:r>
+              <w:rPr>
+                <w:noProof/>
+                <w:webHidden/>
+              </w:rPr>
+            </w:r>
+            <w:r>
+              <w:rPr>
+                <w:noProof/>
+                <w:webHidden/>
+              </w:rPr>
+              <w:fldChar w:fldCharType="separate"/>
+            </w:r>
+            <w:r>
+              <w:rPr>
+                <w:noProof/>
+                <w:webHidden/>
+              </w:rPr>
+              <w:t>8</w:t>
+            </w:r>
+            <w:r>
+              <w:rPr>
+                <w:noProof/>
+                <w:webHidden/>
+              </w:rPr>
+              <w:fldChar w:fldCharType="end"/>
+            </w:r>
+          </w:hyperlink>
+        </w:p>
+        <w:p>
+          <w:pPr>
+            <w:pStyle w:val="TOC1"/>
+            <w:tabs>
+              <w:tab w:val="right" w:leader="dot" w:pos="9350"/>
+            </w:tabs>
+            <w:rPr>
+              <w:noProof/>
+            </w:rPr>
+          </w:pPr>
+          <w:hyperlink w:anchor="_Toc484778551" w:history="1">
+            <w:r>
+              <w:rPr>
+                <w:rStyle w:val="Hyperlink"/>
+                <w:noProof/>
+              </w:rPr>
+              <w:t>Running the Demo Code</w:t>
+            </w:r>
+            <w:r>
+              <w:rPr>
+                <w:noProof/>
+                <w:webHidden/>
+              </w:rPr>
+              <w:tab/>
+            </w:r>
+            <w:r>
+              <w:rPr>
+                <w:noProof/>
+                <w:webHidden/>
+              </w:rPr>
+              <w:fldChar w:fldCharType="begin"/>
+            </w:r>
+            <w:r>
+              <w:rPr>
+                <w:noProof/>
+                <w:webHidden/>
+              </w:rPr>
+              <w:instrText xml:space="preserve"> PAGEREF _Toc484778551 \h </w:instrText>
+            </w:r>
+            <w:r>
+              <w:rPr>
+                <w:noProof/>
+                <w:webHidden/>
+              </w:rPr>
+            </w:r>
+            <w:r>
+              <w:rPr>
+                <w:noProof/>
+                <w:webHidden/>
+              </w:rPr>
+              <w:fldChar w:fldCharType="separate"/>
+            </w:r>
+            <w:r>
+              <w:rPr>
+                <w:noProof/>
+                <w:webHidden/>
+              </w:rPr>
+              <w:t>8</w:t>
+            </w:r>
+            <w:r>
+              <w:rPr>
+                <w:noProof/>
+                <w:webHidden/>
+              </w:rPr>
+              <w:fldChar w:fldCharType="end"/>
+            </w:r>
+          </w:hyperlink>
+        </w:p>
+        <w:p>
+          <w:pPr>
+            <w:pStyle w:val="TOC2"/>
+            <w:tabs>
+              <w:tab w:val="right" w:leader="dot" w:pos="9350"/>
+            </w:tabs>
+            <w:rPr>
+              <w:noProof/>
+            </w:rPr>
+          </w:pPr>
+          <w:hyperlink w:anchor="_Toc484778552" w:history="1">
+            <w:r>
+              <w:rPr>
+                <w:rStyle w:val="Hyperlink"/>
+                <w:noProof/>
+              </w:rPr>
+              <w:t>Eclipse</w:t>
+            </w:r>
+            <w:r>
+              <w:rPr>
+                <w:noProof/>
+                <w:webHidden/>
+              </w:rPr>
+              <w:tab/>
+            </w:r>
+            <w:r>
+              <w:rPr>
+                <w:noProof/>
+                <w:webHidden/>
+              </w:rPr>
+              <w:fldChar w:fldCharType="begin"/>
+            </w:r>
+            <w:r>
+              <w:rPr>
+                <w:noProof/>
+                <w:webHidden/>
+              </w:rPr>
+              <w:instrText xml:space="preserve"> PAGEREF _Toc484778552 \h </w:instrText>
+            </w:r>
+            <w:r>
+              <w:rPr>
+                <w:noProof/>
+                <w:webHidden/>
+              </w:rPr>
+            </w:r>
+            <w:r>
+              <w:rPr>
+                <w:noProof/>
+                <w:webHidden/>
+              </w:rPr>
+              <w:fldChar w:fldCharType="separate"/>
+            </w:r>
+            <w:r>
+              <w:rPr>
+                <w:noProof/>
+                <w:webHidden/>
+              </w:rPr>
+              <w:t>8</w:t>
+            </w:r>
+            <w:r>
+              <w:rPr>
+                <w:noProof/>
+                <w:webHidden/>
+              </w:rPr>
+              <w:fldChar w:fldCharType="end"/>
+            </w:r>
+          </w:hyperlink>
+        </w:p>
+        <w:p>
+          <w:pPr>
+            <w:pStyle w:val="TOC2"/>
+            <w:tabs>
+              <w:tab w:val="right" w:leader="dot" w:pos="9350"/>
+            </w:tabs>
+            <w:rPr>
+              <w:noProof/>
+            </w:rPr>
+          </w:pPr>
+          <w:hyperlink w:anchor="_Toc484778553" w:history="1">
+            <w:r>
+              <w:rPr>
+                <w:rStyle w:val="Hyperlink"/>
+                <w:noProof/>
+              </w:rPr>
+              <w:t>NetBeans</w:t>
+            </w:r>
+            <w:r>
+              <w:rPr>
+                <w:noProof/>
+                <w:webHidden/>
+              </w:rPr>
+              <w:tab/>
+            </w:r>
+            <w:r>
+              <w:rPr>
+                <w:noProof/>
+                <w:webHidden/>
+              </w:rPr>
+              <w:fldChar w:fldCharType="begin"/>
+            </w:r>
+            <w:r>
+              <w:rPr>
+                <w:noProof/>
+                <w:webHidden/>
+              </w:rPr>
+              <w:instrText xml:space="preserve"> PAGEREF _Toc484778553 \h </w:instrText>
+            </w:r>
+            <w:r>
+              <w:rPr>
+                <w:noProof/>
+                <w:webHidden/>
+              </w:rPr>
+            </w:r>
+            <w:r>
+              <w:rPr>
+                <w:noProof/>
+                <w:webHidden/>
+              </w:rPr>
+              <w:fldChar w:fldCharType="separate"/>
+            </w:r>
+            <w:r>
+              <w:rPr>
+                <w:noProof/>
+                <w:webHidden/>
+              </w:rPr>
+              <w:t>8</w:t>
+            </w:r>
+            <w:r>
+              <w:rPr>
+                <w:noProof/>
+                <w:webHidden/>
+              </w:rPr>
+              <w:fldChar w:fldCharType="end"/>
+            </w:r>
+          </w:hyperlink>
+        </w:p>
+        <w:p>
+          <w:pPr>
+            <w:pStyle w:val="TOC2"/>
+            <w:tabs>
+              <w:tab w:val="right" w:leader="dot" w:pos="9350"/>
+            </w:tabs>
+            <w:rPr>
+              <w:noProof/>
+            </w:rPr>
+          </w:pPr>
+          <w:hyperlink w:anchor="_Toc484778554" w:history="1">
+            <w:r>
+              <w:rPr>
+                <w:rStyle w:val="Hyperlink"/>
+                <w:noProof/>
+              </w:rPr>
+              <w:t>Generic Text Editor</w:t>
+            </w:r>
+            <w:r>
+              <w:rPr>
+                <w:noProof/>
+                <w:webHidden/>
+              </w:rPr>
+              <w:tab/>
+            </w:r>
+            <w:r>
+              <w:rPr>
+                <w:noProof/>
+                <w:webHidden/>
+              </w:rPr>
+              <w:fldChar w:fldCharType="begin"/>
+            </w:r>
+            <w:r>
+              <w:rPr>
+                <w:noProof/>
+                <w:webHidden/>
+              </w:rPr>
+              <w:instrText xml:space="preserve"> PAGEREF _Toc484778554 \h </w:instrText>
+            </w:r>
+            <w:r>
+              <w:rPr>
+                <w:noProof/>
+                <w:webHidden/>
+              </w:rPr>
+            </w:r>
+            <w:r>
+              <w:rPr>
+                <w:noProof/>
+                <w:webHidden/>
+              </w:rPr>
+              <w:fldChar w:fldCharType="separate"/>
+            </w:r>
+            <w:r>
+              <w:rPr>
+                <w:noProof/>
+                <w:webHidden/>
+              </w:rPr>
+              <w:t>8</w:t>
+            </w:r>
+            <w:r>
+              <w:rPr>
+                <w:noProof/>
+                <w:webHidden/>
+              </w:rPr>
+              <w:fldChar w:fldCharType="end"/>
+            </w:r>
+          </w:hyperlink>
+        </w:p>
+        <w:p>
+          <w:r>
+            <w:rPr>
+              <w:b/>
+              <w:bCs/>
+              <w:noProof/>
+            </w:rPr>
+            <w:fldChar w:fldCharType="end"/>
+          </w:r>
+        </w:p>
+      </w:sdtContent>
+    </w:sdt>
+    <w:p>
+      <w:pPr>
+        <w:rPr>
+          <w:rFonts w:asciiTheme="majorHAnsi" w:eastAsiaTheme="majorEastAsia" w:hAnsiTheme="majorHAnsi" w:cstheme="majorBidi"/>
+          <w:spacing w:val="-10"/>
+          <w:kern w:val="28"/>
+          <w:sz w:val="56"/>
+          <w:szCs w:val="56"/>
+        </w:rPr>
+      </w:pPr>
+      <w:bookmarkStart w:id="0" w:name="_GoBack"/>
+      <w:bookmarkEnd w:id="0"/>
+      <w:r>
+        <w:br w:type="page"/>
+      </w:r>
+    </w:p>
     <w:p>
       <w:pPr>
         <w:pStyle w:val="Title"/>
       </w:pPr>
       <w:r>
+        <w:lastRenderedPageBreak/>
         <w:t>Java Quick Start Overview</w:t>
       </w:r>
     </w:p>
@@ -14,17 +3360,21 @@
       <w:pPr>
         <w:pStyle w:val="Heading1"/>
       </w:pPr>
+      <w:bookmarkStart w:id="1" w:name="_Toc484778521"/>
       <w:r>
         <w:t>Java Setup</w:t>
       </w:r>
+      <w:bookmarkEnd w:id="1"/>
     </w:p>
     <w:p>
       <w:pPr>
         <w:pStyle w:val="Heading2"/>
       </w:pPr>
+      <w:bookmarkStart w:id="2" w:name="_Toc484778522"/>
       <w:r>
         <w:t>Installation</w:t>
       </w:r>
+      <w:bookmarkEnd w:id="2"/>
     </w:p>
     <w:p>
       <w:pPr>
@@ -33,7 +3383,7 @@
       <w:r>
         <w:t xml:space="preserve">A guide for installing the latest Java JDK can be found here - </w:t>
       </w:r>
-      <w:hyperlink r:id="rId8" w:history="1">
+      <w:hyperlink r:id="rId9" w:history="1">
         <w:r>
           <w:rPr>
             <w:rStyle w:val="Hyperlink"/>
@@ -54,9 +3404,11 @@
       <w:pPr>
         <w:pStyle w:val="Heading2"/>
       </w:pPr>
+      <w:bookmarkStart w:id="3" w:name="_Toc484778523"/>
       <w:r>
         <w:t>Commands</w:t>
       </w:r>
+      <w:bookmarkEnd w:id="3"/>
     </w:p>
     <w:p>
       <w:pPr>
@@ -70,9 +3422,11 @@
       <w:pPr>
         <w:pStyle w:val="Heading3"/>
       </w:pPr>
+      <w:bookmarkStart w:id="4" w:name="_Toc484778524"/>
       <w:r>
         <w:t>Version</w:t>
       </w:r>
+      <w:bookmarkEnd w:id="4"/>
     </w:p>
     <w:p>
       <w:pPr>
@@ -88,7 +3442,7 @@
       </w:pPr>
       <w:r>
         <w:drawing>
-          <wp:inline distT="0" distB="0" distL="0" distR="0" wp14:anchorId="7A1603E2" wp14:editId="12DE0123">
+          <wp:inline distT="0" distB="0" distL="0" distR="0" wp14:anchorId="44EA9831" wp14:editId="76DD6537">
             <wp:extent cx="4787900" cy="1485900"/>
             <wp:effectExtent l="0" t="0" r="0" b="0"/>
             <wp:docPr id="1" name="Picture 1"/>
@@ -103,7 +3457,7 @@
                     <pic:cNvPicPr/>
                   </pic:nvPicPr>
                   <pic:blipFill rotWithShape="1">
-                    <a:blip r:embed="rId9"/>
+                    <a:blip r:embed="rId10"/>
                     <a:srcRect r="16036" b="35890"/>
                     <a:stretch/>
                   </pic:blipFill>
@@ -135,12 +3489,14 @@
       <w:pPr>
         <w:pStyle w:val="Heading3"/>
       </w:pPr>
+      <w:bookmarkStart w:id="5" w:name="_Toc484778525"/>
       <w:r>
         <w:t>j</w:t>
       </w:r>
       <w:r>
         <w:t>avac</w:t>
       </w:r>
+      <w:bookmarkEnd w:id="5"/>
     </w:p>
     <w:p>
       <w:pPr>
@@ -183,7 +3539,7 @@
       </w:pPr>
       <w:r>
         <w:drawing>
-          <wp:inline distT="0" distB="0" distL="0" distR="0" wp14:anchorId="11F4DED0" wp14:editId="36827533">
+          <wp:inline distT="0" distB="0" distL="0" distR="0" wp14:anchorId="2680F1E2" wp14:editId="3BCC2B2A">
             <wp:extent cx="5232399" cy="1333500"/>
             <wp:effectExtent l="0" t="0" r="6985" b="0"/>
             <wp:docPr id="2" name="Picture 2"/>
@@ -198,7 +3554,7 @@
                     <pic:cNvPicPr/>
                   </pic:nvPicPr>
                   <pic:blipFill rotWithShape="1">
-                    <a:blip r:embed="rId10"/>
+                    <a:blip r:embed="rId11"/>
                     <a:srcRect t="2167" b="32818"/>
                     <a:stretch/>
                   </pic:blipFill>
@@ -233,7 +3589,7 @@
       <w:r>
         <w:lastRenderedPageBreak/>
         <w:drawing>
-          <wp:inline distT="0" distB="0" distL="0" distR="0" wp14:anchorId="5349DEA9" wp14:editId="33A6E98A">
+          <wp:inline distT="0" distB="0" distL="0" distR="0" wp14:anchorId="22A0CFB6" wp14:editId="0E4D50B6">
             <wp:extent cx="5340350" cy="1200150"/>
             <wp:effectExtent l="0" t="0" r="0" b="0"/>
             <wp:docPr id="3" name="Picture 3"/>
@@ -248,7 +3604,7 @@
                     <pic:cNvPicPr/>
                   </pic:nvPicPr>
                   <pic:blipFill rotWithShape="1">
-                    <a:blip r:embed="rId11"/>
+                    <a:blip r:embed="rId12"/>
                     <a:srcRect b="54348"/>
                     <a:stretch/>
                   </pic:blipFill>
@@ -280,9 +3636,11 @@
       <w:pPr>
         <w:pStyle w:val="Heading1"/>
       </w:pPr>
+      <w:bookmarkStart w:id="6" w:name="_Toc484778526"/>
       <w:r>
         <w:t>Eclipse Setup</w:t>
       </w:r>
+      <w:bookmarkEnd w:id="6"/>
     </w:p>
     <w:p>
       <w:r>
@@ -294,15 +3652,17 @@
       <w:pPr>
         <w:pStyle w:val="Heading3"/>
       </w:pPr>
+      <w:bookmarkStart w:id="7" w:name="_Toc484778527"/>
       <w:r>
         <w:t>Installer</w:t>
       </w:r>
+      <w:bookmarkEnd w:id="7"/>
     </w:p>
     <w:p>
       <w:pPr>
         <w:ind w:firstLine="720"/>
       </w:pPr>
-      <w:hyperlink r:id="rId12" w:history="1">
+      <w:hyperlink r:id="rId13" w:history="1">
         <w:r>
           <w:rPr>
             <w:rStyle w:val="Hyperlink"/>
@@ -329,15 +3689,17 @@
       <w:pPr>
         <w:pStyle w:val="Heading2"/>
       </w:pPr>
+      <w:bookmarkStart w:id="8" w:name="_Toc484778528"/>
       <w:r>
         <w:t>Zip Archive</w:t>
       </w:r>
+      <w:bookmarkEnd w:id="8"/>
     </w:p>
     <w:p>
       <w:pPr>
         <w:ind w:firstLine="720"/>
       </w:pPr>
-      <w:hyperlink r:id="rId13" w:history="1">
+      <w:hyperlink r:id="rId14" w:history="1">
         <w:r>
           <w:rPr>
             <w:rStyle w:val="Hyperlink"/>
@@ -351,12 +3713,14 @@
       <w:pPr>
         <w:pStyle w:val="Heading1"/>
       </w:pPr>
+      <w:bookmarkStart w:id="9" w:name="_Toc484778529"/>
       <w:r>
         <w:t>NetBeans</w:t>
       </w:r>
       <w:r>
         <w:t xml:space="preserve"> Setup</w:t>
       </w:r>
+      <w:bookmarkEnd w:id="9"/>
     </w:p>
     <w:p>
       <w:r>
@@ -373,7 +3737,7 @@
       <w:pPr>
         <w:ind w:firstLine="720"/>
       </w:pPr>
-      <w:hyperlink r:id="rId14" w:history="1">
+      <w:hyperlink r:id="rId15" w:history="1">
         <w:r>
           <w:rPr>
             <w:rStyle w:val="Hyperlink"/>
@@ -394,9 +3758,11 @@
       <w:pPr>
         <w:pStyle w:val="Heading1"/>
       </w:pPr>
+      <w:bookmarkStart w:id="10" w:name="_Toc484778530"/>
       <w:r>
         <w:t>Java Primitive Types and Operators</w:t>
       </w:r>
+      <w:bookmarkEnd w:id="10"/>
     </w:p>
     <w:p>
       <w:pPr>
@@ -719,11 +4085,9 @@
               <w:pStyle w:val="ListParagraph"/>
               <w:ind w:left="0"/>
             </w:pPr>
-            <w:proofErr w:type="spellStart"/>
             <w:r>
               <w:t>Int</w:t>
             </w:r>
-            <w:proofErr w:type="spellEnd"/>
           </w:p>
         </w:tc>
         <w:tc>
@@ -1566,11 +4930,9 @@
             <w:tcW w:w="3554" w:type="dxa"/>
           </w:tcPr>
           <w:p>
-            <w:proofErr w:type="spellStart"/>
             <w:r>
               <w:t>instanceof</w:t>
             </w:r>
-            <w:proofErr w:type="spellEnd"/>
           </w:p>
         </w:tc>
         <w:tc>
@@ -1579,15 +4941,7 @@
           </w:tcPr>
           <w:p>
             <w:r>
-              <w:t xml:space="preserve">1 </w:t>
-            </w:r>
-            <w:proofErr w:type="spellStart"/>
-            <w:r>
-              <w:t>instanceof</w:t>
-            </w:r>
-            <w:proofErr w:type="spellEnd"/>
-            <w:r>
-              <w:t xml:space="preserve"> String</w:t>
+              <w:t>1 instanceof String</w:t>
             </w:r>
           </w:p>
         </w:tc>
@@ -2358,7 +5712,7 @@
         </w:rPr>
         <w:t xml:space="preserve">within the scope of this document and are not covered in any detail. See the Oracle Docs for more information – </w:t>
       </w:r>
-      <w:hyperlink r:id="rId15" w:history="1">
+      <w:hyperlink r:id="rId16" w:history="1">
         <w:r>
           <w:rPr>
             <w:rStyle w:val="Hyperlink"/>
@@ -2389,9 +5743,11 @@
       <w:pPr>
         <w:pStyle w:val="Heading1"/>
       </w:pPr>
+      <w:bookmarkStart w:id="11" w:name="_Toc484778531"/>
       <w:r>
         <w:t>Java Abstract and Interface Types</w:t>
       </w:r>
+      <w:bookmarkEnd w:id="11"/>
     </w:p>
     <w:p>
       <w:r>
@@ -2420,11 +5776,16 @@
       <w:pPr>
         <w:pStyle w:val="Heading2"/>
       </w:pPr>
+      <w:bookmarkStart w:id="12" w:name="_Toc484778532"/>
       <w:r>
         <w:t>Interface</w:t>
       </w:r>
-    </w:p>
-    <w:p>
+      <w:bookmarkEnd w:id="12"/>
+    </w:p>
+    <w:p>
+      <w:pPr>
+        <w:ind w:firstLine="720"/>
+      </w:pPr>
       <w:r>
         <w:t>An Interface can be thought of as a contract. All Classes that implement an interface must implement all the methods within that interface</w:t>
       </w:r>
@@ -2438,95 +5799,694 @@
         <w:t xml:space="preserve">. </w:t>
       </w:r>
       <w:r>
-        <w:t xml:space="preserve">Here’s an Example Interface. </w:t>
+        <w:t xml:space="preserve">Here’s an Example </w:t>
+      </w:r>
+      <w:commentRangeStart w:id="13"/>
+      <w:r>
+        <w:t>Interface</w:t>
+      </w:r>
+      <w:commentRangeEnd w:id="13"/>
+      <w:r>
+        <w:rPr>
+          <w:rStyle w:val="CommentReference"/>
+        </w:rPr>
+        <w:commentReference w:id="13"/>
+      </w:r>
+      <w:r>
+        <w:t xml:space="preserve">. </w:t>
+      </w:r>
+    </w:p>
+    <w:p>
+      <w:pPr>
+        <w:pStyle w:val="Heading2"/>
+      </w:pPr>
+      <w:bookmarkStart w:id="14" w:name="_Toc484778533"/>
+      <w:r>
+        <w:t xml:space="preserve">Java Implements and </w:t>
+      </w:r>
+      <w:commentRangeStart w:id="15"/>
+      <w:r>
+        <w:t>Extends</w:t>
+      </w:r>
+      <w:commentRangeEnd w:id="15"/>
+      <w:r>
+        <w:rPr>
+          <w:rStyle w:val="CommentReference"/>
+          <w:rFonts w:asciiTheme="minorHAnsi" w:eastAsiaTheme="minorHAnsi" w:hAnsiTheme="minorHAnsi" w:cstheme="minorBidi"/>
+          <w:color w:val="auto"/>
+        </w:rPr>
+        <w:commentReference w:id="15"/>
+      </w:r>
+      <w:bookmarkEnd w:id="14"/>
+    </w:p>
+    <w:p>
+      <w:r>
+        <w:tab/>
+      </w:r>
+    </w:p>
+    <w:p>
+      <w:pPr>
+        <w:pStyle w:val="Heading2"/>
+      </w:pPr>
+      <w:bookmarkStart w:id="16" w:name="_Toc484778534"/>
+      <w:r>
+        <w:t>@</w:t>
+      </w:r>
+      <w:commentRangeStart w:id="17"/>
+      <w:r>
+        <w:t>Override</w:t>
+      </w:r>
+      <w:commentRangeEnd w:id="17"/>
+      <w:r>
+        <w:rPr>
+          <w:rStyle w:val="CommentReference"/>
+          <w:rFonts w:asciiTheme="minorHAnsi" w:eastAsiaTheme="minorHAnsi" w:hAnsiTheme="minorHAnsi" w:cstheme="minorBidi"/>
+          <w:color w:val="auto"/>
+        </w:rPr>
+        <w:commentReference w:id="17"/>
+      </w:r>
+      <w:bookmarkEnd w:id="16"/>
+    </w:p>
+    <w:p>
+      <w:pPr>
+        <w:pStyle w:val="Heading1"/>
+      </w:pPr>
+      <w:bookmarkStart w:id="18" w:name="_Toc484778535"/>
+      <w:r>
+        <w:t xml:space="preserve">Java Entities – JPA and </w:t>
+      </w:r>
+      <w:commentRangeStart w:id="19"/>
+      <w:r>
+        <w:t>Hibernate</w:t>
+      </w:r>
+      <w:commentRangeEnd w:id="19"/>
+      <w:r>
+        <w:rPr>
+          <w:rStyle w:val="CommentReference"/>
+          <w:rFonts w:asciiTheme="minorHAnsi" w:eastAsiaTheme="minorHAnsi" w:hAnsiTheme="minorHAnsi" w:cstheme="minorBidi"/>
+          <w:color w:val="auto"/>
+        </w:rPr>
+        <w:commentReference w:id="19"/>
+      </w:r>
+      <w:bookmarkEnd w:id="18"/>
+    </w:p>
+    <w:p>
+      <w:pPr>
+        <w:pStyle w:val="Heading2"/>
+      </w:pPr>
+      <w:r>
+        <w:tab/>
+      </w:r>
+      <w:bookmarkStart w:id="20" w:name="_Toc484778536"/>
+      <w:r>
+        <w:t>@Entity</w:t>
+      </w:r>
+      <w:bookmarkEnd w:id="20"/>
+    </w:p>
+    <w:p>
+      <w:pPr>
+        <w:pStyle w:val="Heading1"/>
+      </w:pPr>
+      <w:bookmarkStart w:id="21" w:name="_Toc484778537"/>
+      <w:r>
+        <w:t>Maven</w:t>
+      </w:r>
+      <w:bookmarkEnd w:id="21"/>
+    </w:p>
+    <w:p>
+      <w:pPr>
+        <w:pStyle w:val="Heading2"/>
+        <w:rPr>
+          <w:ins w:id="22" w:author="Adam Clemons" w:date="2017-06-09T12:56:00Z"/>
+        </w:rPr>
+      </w:pPr>
+      <w:bookmarkStart w:id="23" w:name="_Toc484778538"/>
+      <w:r>
+        <w:t>Installation</w:t>
+      </w:r>
+      <w:bookmarkEnd w:id="23"/>
+    </w:p>
+    <w:p>
+      <w:pPr>
+        <w:pPrChange w:id="24" w:author="Adam Clemons" w:date="2017-06-09T12:56:00Z">
+          <w:pPr>
+            <w:pStyle w:val="Heading2"/>
+          </w:pPr>
+        </w:pPrChange>
+      </w:pPr>
+    </w:p>
+    <w:p>
+      <w:pPr>
+        <w:ind w:firstLine="720"/>
+      </w:pPr>
+      <w:r>
+        <w:t xml:space="preserve">The Maven installation installation documentation is provided </w:t>
+      </w:r>
+      <w:r>
+        <w:t>on the maven apache website her</w:t>
+      </w:r>
+      <w:r>
+        <w:t xml:space="preserve">e - </w:t>
+      </w:r>
+      <w:hyperlink r:id="rId19" w:history="1">
+        <w:r>
+          <w:rPr>
+            <w:rStyle w:val="Hyperlink"/>
+          </w:rPr>
+          <w:t>https://maven.apache.org/guides/getting-started/windows-prerequisites.html</w:t>
+        </w:r>
+      </w:hyperlink>
+      <w:r>
+        <w:t xml:space="preserve"> </w:t>
+      </w:r>
+    </w:p>
+    <w:p>
+      <w:pPr>
+        <w:pStyle w:val="Heading2"/>
+      </w:pPr>
+      <w:bookmarkStart w:id="25" w:name="_Toc484778539"/>
+      <w:r>
+        <w:t>Adding A Private Nexus Repository to settings.xml</w:t>
+      </w:r>
+      <w:bookmarkEnd w:id="25"/>
+    </w:p>
+    <w:p>
+      <w:r>
+        <w:tab/>
+        <w:t xml:space="preserve">In the </w:t>
+      </w:r>
+      <w:r>
+        <w:rPr>
+          <w:rStyle w:val="CodeChar"/>
+        </w:rPr>
+        <w:t>${</w:t>
+      </w:r>
+      <w:proofErr w:type="gramStart"/>
+      <w:r>
+        <w:rPr>
+          <w:rStyle w:val="CodeChar"/>
+        </w:rPr>
+        <w:t>maven.home</w:t>
+      </w:r>
+      <w:proofErr w:type="gramEnd"/>
+      <w:r>
+        <w:rPr>
+          <w:rStyle w:val="CodeChar"/>
+        </w:rPr>
+        <w:t>}</w:t>
+      </w:r>
+      <w:r>
+        <w:rPr>
+          <w:rStyle w:val="CodeChar"/>
+        </w:rPr>
+        <w:t>\conf</w:t>
+      </w:r>
+      <w:r>
+        <w:t xml:space="preserve"> directory, there is a file named </w:t>
+      </w:r>
+      <w:r>
+        <w:rPr>
+          <w:b/>
+          <w:i/>
+        </w:rPr>
+        <w:t>settings.xml</w:t>
+      </w:r>
+      <w:r>
+        <w:t xml:space="preserve">. If your organization uses a private Nexus Repository, you may need to add a Repository to your configuration to resolve internally developed dependencies. Someone on your Organization’s dev team should be able to provide the configuration values to you. </w:t>
+      </w:r>
+    </w:p>
+    <w:p>
+      <w:pPr>
+        <w:ind w:firstLine="720"/>
+      </w:pPr>
+      <w:r>
+        <w:t xml:space="preserve">If you notice that dependency artifacts are not resolving, misconfiguration of the settings.xml is a likely culprit. </w:t>
+      </w:r>
+    </w:p>
+    <w:p>
+      <w:pPr>
+        <w:pStyle w:val="Heading2"/>
+      </w:pPr>
+      <w:bookmarkStart w:id="26" w:name="_Toc484778540"/>
+      <w:r>
+        <w:lastRenderedPageBreak/>
+        <w:t>Commands</w:t>
+      </w:r>
+      <w:bookmarkEnd w:id="26"/>
+    </w:p>
+    <w:p>
+      <w:pPr>
+        <w:ind w:firstLine="720"/>
+      </w:pPr>
+      <w:r>
+        <w:t xml:space="preserve">For a complete list of Maven Commands, you can check the Maven Documentation here – </w:t>
+      </w:r>
+    </w:p>
+    <w:p>
+      <w:hyperlink r:id="rId20" w:history="1">
+        <w:r>
+          <w:rPr>
+            <w:rStyle w:val="Hyperlink"/>
+          </w:rPr>
+          <w:t>https://maven.apache.org/ref/3.1.0/maven-embedder/cli.html</w:t>
+        </w:r>
+      </w:hyperlink>
+      <w:r>
+        <w:t xml:space="preserve"> </w:t>
+      </w:r>
+    </w:p>
+    <w:p>
+      <w:pPr>
+        <w:ind w:firstLine="720"/>
+      </w:pPr>
+      <w:r>
+        <w:t xml:space="preserve">For the purposes of this document, we will focus on a subset of the Command line options to be more practical for users new to Maven. </w:t>
+      </w:r>
+    </w:p>
+    <w:p>
+      <w:pPr>
+        <w:ind w:firstLine="720"/>
+      </w:pPr>
+      <w:r>
+        <w:t xml:space="preserve">All Maven commands should be executed through the IDE, or in the same directory as your POM.xml project file. </w:t>
+      </w:r>
+    </w:p>
+    <w:p>
+      <w:pPr>
+        <w:pStyle w:val="Heading3"/>
+      </w:pPr>
+      <w:bookmarkStart w:id="27" w:name="_Toc484778541"/>
+      <w:r>
+        <w:t>mvn install</w:t>
+      </w:r>
+      <w:bookmarkEnd w:id="27"/>
+    </w:p>
+    <w:p>
+      <w:pPr>
+        <w:ind w:firstLine="720"/>
+      </w:pPr>
+      <w:r>
+        <w:t xml:space="preserve">This command will build your project artifact and add the artifact to your local Maven repository. The local maven repository is a cache of your build dependencies and your </w:t>
+      </w:r>
+      <w:r>
+        <w:t xml:space="preserve">compiled project artifacts. </w:t>
+      </w:r>
+    </w:p>
+    <w:p>
+      <w:pPr>
+        <w:pStyle w:val="Heading3"/>
+      </w:pPr>
+      <w:bookmarkStart w:id="28" w:name="_Toc484778542"/>
+      <w:r>
+        <w:t>mvn clean</w:t>
+      </w:r>
+      <w:bookmarkEnd w:id="28"/>
+    </w:p>
+    <w:p>
+      <w:pPr>
+        <w:ind w:firstLine="720"/>
+      </w:pPr>
+      <w:r>
+        <w:rPr>
+          <w:rStyle w:val="CodeChar"/>
+        </w:rPr>
+        <w:t>clean</w:t>
+      </w:r>
+      <w:r>
+        <w:t xml:space="preserve"> will remove all compiled or generated files from the </w:t>
+      </w:r>
+      <w:r>
+        <w:rPr>
+          <w:rStyle w:val="CodeChar"/>
+        </w:rPr>
+        <w:t>${</w:t>
+      </w:r>
+      <w:proofErr w:type="gramStart"/>
+      <w:r>
+        <w:rPr>
+          <w:rStyle w:val="CodeChar"/>
+        </w:rPr>
+        <w:t>project.root</w:t>
+      </w:r>
+      <w:proofErr w:type="gramEnd"/>
+      <w:r>
+        <w:rPr>
+          <w:rStyle w:val="CodeChar"/>
+        </w:rPr>
+        <w:t>}</w:t>
+      </w:r>
+      <w:r>
+        <w:t xml:space="preserve"> directory. Sometimes this is needed to clear out older generated sources (such as generated object Classes from an XSD or WSDL) to make sure you are building with the latest sources. This command can be chained with the </w:t>
+      </w:r>
+      <w:r>
+        <w:rPr>
+          <w:rStyle w:val="CodeChar"/>
+        </w:rPr>
+        <w:t>install</w:t>
+      </w:r>
+      <w:r>
+        <w:t xml:space="preserve"> command to perform both actions in one run. </w:t>
+      </w:r>
+    </w:p>
+    <w:p>
+      <w:pPr>
+        <w:pStyle w:val="Heading3"/>
+      </w:pPr>
+      <w:bookmarkStart w:id="29" w:name="_Toc484778543"/>
+      <w:r>
+        <w:t>-e and -U</w:t>
+      </w:r>
+      <w:bookmarkEnd w:id="29"/>
+    </w:p>
+    <w:p>
+      <w:pPr>
+        <w:ind w:firstLine="720"/>
+      </w:pPr>
+      <w:r>
+        <w:t xml:space="preserve">In some instances, a maven build may fail locally and not provide enough logging to determine the error. To add extra logging to your Maven builds, use the </w:t>
+      </w:r>
+      <w:r>
+        <w:rPr>
+          <w:rStyle w:val="CodeChar"/>
+        </w:rPr>
+        <w:t>-e</w:t>
+      </w:r>
+      <w:r>
+        <w:t xml:space="preserve"> command line switch. </w:t>
+      </w:r>
+    </w:p>
+    <w:p>
+      <w:pPr>
+        <w:ind w:firstLine="720"/>
+      </w:pPr>
+      <w:r>
+        <w:t xml:space="preserve">You can also force an update of all your dependencies from the Maven Central (or your organizations’ Nexus) Repository by using the </w:t>
+      </w:r>
+      <w:r>
+        <w:rPr>
+          <w:rStyle w:val="CodeChar"/>
+        </w:rPr>
+        <w:t>-U</w:t>
+      </w:r>
+      <w:r>
+        <w:t xml:space="preserve"> switch. This will go to the central or nexus repository to get the latest dependencies, even if your local versions were just pulled from the repository. </w:t>
+      </w:r>
+    </w:p>
+    <w:p>
+      <w:pPr>
+        <w:ind w:firstLine="720"/>
+      </w:pPr>
+      <w:r>
+        <w:t>This is helpful when a new dependency versions is available in the Central or Nexus repository, but your local Maven repository has not marked that dependency to be re-fetched. This is generally only an issue with SNAPSHOT builds within your own organization.</w:t>
+      </w:r>
+    </w:p>
+    <w:p>
+      <w:pPr>
+        <w:ind w:left="720" w:firstLine="720"/>
+        <w:rPr>
+          <w:rStyle w:val="CodeChar"/>
+        </w:rPr>
+      </w:pPr>
+      <w:proofErr w:type="gramStart"/>
+      <w:r>
+        <w:rPr>
+          <w:rStyle w:val="IntenseQuoteChar"/>
+        </w:rPr>
+        <w:t>Example</w:t>
+      </w:r>
+      <w:r>
+        <w:t xml:space="preserve">  -</w:t>
+      </w:r>
+      <w:proofErr w:type="gramEnd"/>
+      <w:r>
+        <w:t xml:space="preserve"> </w:t>
+      </w:r>
+      <w:r>
+        <w:rPr>
+          <w:rStyle w:val="CodeChar"/>
+        </w:rPr>
+        <w:t>mvn clean -e -U install</w:t>
+      </w:r>
+    </w:p>
+    <w:p>
+      <w:pPr>
+        <w:pStyle w:val="Heading3"/>
+      </w:pPr>
+      <w:bookmarkStart w:id="30" w:name="_Toc484778544"/>
+      <w:proofErr w:type="gramStart"/>
+      <w:r>
+        <w:t>dependency:tree</w:t>
+      </w:r>
+      <w:bookmarkEnd w:id="30"/>
+      <w:proofErr w:type="gramEnd"/>
+    </w:p>
+    <w:p>
+      <w:r>
+        <w:t>Maven also has the ability to output the full dependency tree of a project to allow you to easily detect conflicts, duplicates and even inherited dependencies in the console. To run this, you can use the following</w:t>
+      </w:r>
+    </w:p>
+    <w:p>
+      <w:pPr>
+        <w:pStyle w:val="Code"/>
+      </w:pPr>
+      <w:r>
+        <w:tab/>
+        <w:t xml:space="preserve">mvn </w:t>
+      </w:r>
+      <w:proofErr w:type="gramStart"/>
+      <w:r>
+        <w:t>dependency:tree</w:t>
+      </w:r>
+      <w:proofErr w:type="gramEnd"/>
+    </w:p>
+    <w:p>
+      <w:r>
+        <w:t>or, for even greater detail</w:t>
+      </w:r>
+    </w:p>
+    <w:p>
+      <w:pPr>
+        <w:pStyle w:val="Code"/>
+      </w:pPr>
+      <w:r>
+        <w:tab/>
+        <w:t xml:space="preserve">mvn </w:t>
+      </w:r>
+      <w:proofErr w:type="gramStart"/>
+      <w:r>
+        <w:t>dependency:tree</w:t>
+      </w:r>
+      <w:proofErr w:type="gramEnd"/>
+      <w:r>
+        <w:t xml:space="preserve"> -Dverbose</w:t>
+      </w:r>
+    </w:p>
+    <w:p>
+      <w:pPr>
+        <w:pStyle w:val="Code"/>
+      </w:pPr>
+    </w:p>
+    <w:p>
+      <w:pPr>
+        <w:pStyle w:val="Heading2"/>
+      </w:pPr>
+      <w:bookmarkStart w:id="31" w:name="_Toc484778545"/>
+      <w:r>
+        <w:lastRenderedPageBreak/>
+        <w:t>Using Maven with NetB</w:t>
+      </w:r>
+      <w:r>
+        <w:t>eans</w:t>
+      </w:r>
+      <w:bookmarkEnd w:id="31"/>
+    </w:p>
+    <w:p>
+      <w:r>
+        <w:tab/>
+      </w:r>
+      <w:r>
+        <w:t xml:space="preserve">NetBeans for Java EE comes with a version of Maven bundled with it. However, in some situations, it is best to use a system-wide maven installation for sharing your Maven settings between multiple IDEs, or to allow for easier configuration of Maven. </w:t>
+      </w:r>
+    </w:p>
+    <w:p>
+      <w:pPr>
+        <w:ind w:firstLine="720"/>
+      </w:pPr>
+      <w:r>
+        <w:t xml:space="preserve">If you are using a system-wide Maven installation as described above, you can configure NetBeans to use this instead by going to </w:t>
+      </w:r>
+      <w:r>
+        <w:rPr>
+          <w:b/>
+          <w:i/>
+        </w:rPr>
+        <w:t>Tools</w:t>
+      </w:r>
+      <w:r>
+        <w:t xml:space="preserve"> &gt; </w:t>
+      </w:r>
+      <w:r>
+        <w:rPr>
+          <w:b/>
+          <w:i/>
+        </w:rPr>
+        <w:t>Options</w:t>
+      </w:r>
+      <w:r>
+        <w:t xml:space="preserve"> as shown below.</w:t>
+      </w:r>
+    </w:p>
+    <w:p>
+      <w:pPr>
+        <w:jc w:val="center"/>
+      </w:pPr>
+      <w:r>
+        <w:drawing>
+          <wp:inline distT="0" distB="0" distL="0" distR="0" wp14:anchorId="16E31E90" wp14:editId="0BFF0B56">
+            <wp:extent cx="3313430" cy="1876839"/>
+            <wp:effectExtent l="0" t="0" r="1270" b="9525"/>
+            <wp:docPr id="4" name="Picture 4"/>
+            <wp:cNvGraphicFramePr>
+              <a:graphicFrameLocks xmlns:a="http://schemas.openxmlformats.org/drawingml/2006/main" noChangeAspect="1"/>
+            </wp:cNvGraphicFramePr>
+            <a:graphic xmlns:a="http://schemas.openxmlformats.org/drawingml/2006/main">
+              <a:graphicData uri="http://schemas.openxmlformats.org/drawingml/2006/picture">
+                <pic:pic xmlns:pic="http://schemas.openxmlformats.org/drawingml/2006/picture">
+                  <pic:nvPicPr>
+                    <pic:cNvPr id="1" name=""/>
+                    <pic:cNvPicPr/>
+                  </pic:nvPicPr>
+                  <pic:blipFill>
+                    <a:blip r:embed="rId21"/>
+                    <a:stretch>
+                      <a:fillRect/>
+                    </a:stretch>
+                  </pic:blipFill>
+                  <pic:spPr>
+                    <a:xfrm>
+                      <a:off x="0" y="0"/>
+                      <a:ext cx="3333398" cy="1888149"/>
+                    </a:xfrm>
+                    <a:prstGeom prst="rect">
+                      <a:avLst/>
+                    </a:prstGeom>
+                  </pic:spPr>
+                </pic:pic>
+              </a:graphicData>
+            </a:graphic>
+          </wp:inline>
+        </w:drawing>
+      </w:r>
+    </w:p>
+    <w:p>
+      <w:r>
+        <w:t xml:space="preserve">Next, go to the </w:t>
+      </w:r>
+      <w:r>
+        <w:rPr>
+          <w:b/>
+          <w:i/>
+        </w:rPr>
+        <w:t xml:space="preserve">Java </w:t>
+      </w:r>
+      <w:r>
+        <w:t xml:space="preserve">&gt; </w:t>
+      </w:r>
+      <w:r>
+        <w:rPr>
+          <w:b/>
+          <w:i/>
+        </w:rPr>
+        <w:t>Maven</w:t>
+      </w:r>
+      <w:r>
+        <w:t xml:space="preserve"> section in the Options Menu.</w:t>
+      </w:r>
+    </w:p>
+    <w:p>
+      <w:pPr>
+        <w:jc w:val="center"/>
+      </w:pPr>
+      <w:r>
+        <w:drawing>
+          <wp:inline distT="0" distB="0" distL="0" distR="0" wp14:anchorId="403FEABA" wp14:editId="6258043B">
+            <wp:extent cx="3975100" cy="3451457"/>
+            <wp:effectExtent l="0" t="0" r="6350" b="0"/>
+            <wp:docPr id="5" name="Picture 5"/>
+            <wp:cNvGraphicFramePr>
+              <a:graphicFrameLocks xmlns:a="http://schemas.openxmlformats.org/drawingml/2006/main" noChangeAspect="1"/>
+            </wp:cNvGraphicFramePr>
+            <a:graphic xmlns:a="http://schemas.openxmlformats.org/drawingml/2006/main">
+              <a:graphicData uri="http://schemas.openxmlformats.org/drawingml/2006/picture">
+                <pic:pic xmlns:pic="http://schemas.openxmlformats.org/drawingml/2006/picture">
+                  <pic:nvPicPr>
+                    <pic:cNvPr id="1" name=""/>
+                    <pic:cNvPicPr/>
+                  </pic:nvPicPr>
+                  <pic:blipFill>
+                    <a:blip r:embed="rId22"/>
+                    <a:stretch>
+                      <a:fillRect/>
+                    </a:stretch>
+                  </pic:blipFill>
+                  <pic:spPr>
+                    <a:xfrm>
+                      <a:off x="0" y="0"/>
+                      <a:ext cx="3983214" cy="3458502"/>
+                    </a:xfrm>
+                    <a:prstGeom prst="rect">
+                      <a:avLst/>
+                    </a:prstGeom>
+                  </pic:spPr>
+                </pic:pic>
+              </a:graphicData>
+            </a:graphic>
+          </wp:inline>
+        </w:drawing>
+      </w:r>
+    </w:p>
+    <w:p>
+      <w:pPr>
+        <w:rPr>
+          <w:i/>
+        </w:rPr>
+      </w:pPr>
+      <w:r>
+        <w:t xml:space="preserve">In the </w:t>
+      </w:r>
+      <w:proofErr w:type="gramStart"/>
+      <w:r>
+        <w:t>drop</w:t>
+      </w:r>
+      <w:proofErr w:type="gramEnd"/>
+      <w:r>
+        <w:t xml:space="preserve"> down labeled </w:t>
+      </w:r>
+      <w:r>
+        <w:rPr>
+          <w:b/>
+          <w:i/>
+        </w:rPr>
+        <w:t xml:space="preserve">Maven Home: </w:t>
+      </w:r>
+      <w:r>
+        <w:t xml:space="preserve">you can browse to your local Maven Installation. The screenshot above shows NetBeans is already configured to use the Maven installation at </w:t>
+      </w:r>
+      <w:r>
+        <w:rPr>
+          <w:i/>
+        </w:rPr>
+        <w:t>C:\apache-maven-3.3.9\</w:t>
       </w:r>
     </w:p>
     <w:p/>
     <w:p>
       <w:pPr>
-        <w:pStyle w:val="Heading2"/>
-      </w:pPr>
-      <w:r>
-        <w:t>Java Implements and Extends</w:t>
-      </w:r>
-    </w:p>
-    <w:p>
-      <w:pPr>
-        <w:pStyle w:val="Heading2"/>
-      </w:pPr>
-      <w:r>
-        <w:tab/>
-      </w:r>
-    </w:p>
-    <w:p>
-      <w:pPr>
-        <w:pStyle w:val="Heading2"/>
-      </w:pPr>
-      <w:r>
-        <w:t>@Override</w:t>
-      </w:r>
-    </w:p>
-    <w:p>
-      <w:pPr>
-        <w:pStyle w:val="Heading1"/>
-      </w:pPr>
-      <w:r>
-        <w:t>Java Entities – JPA and Hibernate</w:t>
-      </w:r>
-    </w:p>
-    <w:p>
-      <w:pPr>
-        <w:pStyle w:val="Heading2"/>
-      </w:pPr>
-      <w:r>
-        <w:tab/>
-        <w:t>@Entity</w:t>
-      </w:r>
-    </w:p>
-    <w:p>
-      <w:pPr>
-        <w:pStyle w:val="Heading1"/>
-      </w:pPr>
-      <w:r>
-        <w:t>Maven</w:t>
-      </w:r>
-      <w:bookmarkStart w:id="0" w:name="_GoBack"/>
-      <w:bookmarkEnd w:id="0"/>
-    </w:p>
-    <w:p>
-      <w:pPr>
-        <w:pStyle w:val="Heading2"/>
-      </w:pPr>
-      <w:r>
-        <w:t>Installation</w:t>
-      </w:r>
-    </w:p>
-    <w:p>
-      <w:pPr>
-        <w:pStyle w:val="Heading2"/>
-      </w:pPr>
-      <w:r>
-        <w:t>Commands</w:t>
-      </w:r>
-    </w:p>
-    <w:p>
-      <w:pPr>
-        <w:pStyle w:val="Heading2"/>
-      </w:pPr>
-      <w:r>
-        <w:t xml:space="preserve">Using Maven with </w:t>
-      </w:r>
-      <w:proofErr w:type="spellStart"/>
-      <w:r>
-        <w:t>Netbeans</w:t>
-      </w:r>
-      <w:proofErr w:type="spellEnd"/>
-    </w:p>
-    <w:p>
-      <w:pPr>
         <w:pStyle w:val="Heading3"/>
       </w:pPr>
-      <w:r>
+      <w:bookmarkStart w:id="32" w:name="_Toc484778546"/>
+      <w:r>
+        <w:lastRenderedPageBreak/>
         <w:t xml:space="preserve">Using </w:t>
       </w:r>
       <w:r>
@@ -2538,86 +6498,258 @@
       <w:r>
         <w:t xml:space="preserve"> with Eclipse</w:t>
       </w:r>
+      <w:bookmarkEnd w:id="32"/>
     </w:p>
     <w:p/>
     <w:p>
       <w:pPr>
         <w:pStyle w:val="Heading1"/>
       </w:pPr>
-      <w:r>
-        <w:lastRenderedPageBreak/>
+      <w:bookmarkStart w:id="33" w:name="_Toc484778547"/>
+      <w:commentRangeStart w:id="34"/>
+      <w:r>
         <w:t>Getting the Demo Code and opening in your IDE</w:t>
       </w:r>
+      <w:commentRangeEnd w:id="34"/>
+      <w:r>
+        <w:rPr>
+          <w:rStyle w:val="CommentReference"/>
+          <w:rFonts w:asciiTheme="minorHAnsi" w:eastAsiaTheme="minorHAnsi" w:hAnsiTheme="minorHAnsi" w:cstheme="minorBidi"/>
+          <w:color w:val="auto"/>
+        </w:rPr>
+        <w:commentReference w:id="34"/>
+      </w:r>
+      <w:bookmarkEnd w:id="33"/>
     </w:p>
     <w:p>
       <w:pPr>
         <w:pStyle w:val="Heading2"/>
       </w:pPr>
+      <w:bookmarkStart w:id="35" w:name="_Toc484778548"/>
       <w:r>
         <w:t>Eclipse</w:t>
       </w:r>
+      <w:bookmarkEnd w:id="35"/>
     </w:p>
     <w:p>
       <w:pPr>
         <w:pStyle w:val="Heading2"/>
       </w:pPr>
-      <w:proofErr w:type="spellStart"/>
-      <w:r>
-        <w:t>Netbeans</w:t>
-      </w:r>
-      <w:proofErr w:type="spellEnd"/>
+      <w:bookmarkStart w:id="36" w:name="_Toc484778549"/>
+      <w:r>
+        <w:t>NetBeans</w:t>
+      </w:r>
+      <w:bookmarkEnd w:id="36"/>
     </w:p>
     <w:p>
       <w:pPr>
         <w:pStyle w:val="Heading2"/>
       </w:pPr>
+      <w:bookmarkStart w:id="37" w:name="_Toc484778550"/>
+      <w:commentRangeStart w:id="38"/>
       <w:r>
         <w:t>Generic Text Editor (advanced)</w:t>
       </w:r>
+      <w:commentRangeEnd w:id="38"/>
+      <w:r>
+        <w:rPr>
+          <w:rStyle w:val="CommentReference"/>
+          <w:rFonts w:asciiTheme="minorHAnsi" w:eastAsiaTheme="minorHAnsi" w:hAnsiTheme="minorHAnsi" w:cstheme="minorBidi"/>
+          <w:color w:val="auto"/>
+        </w:rPr>
+        <w:commentReference w:id="38"/>
+      </w:r>
+      <w:bookmarkEnd w:id="37"/>
     </w:p>
     <w:p>
       <w:pPr>
         <w:pStyle w:val="Heading1"/>
       </w:pPr>
+      <w:bookmarkStart w:id="39" w:name="_Toc484778551"/>
       <w:r>
         <w:t>Running the Demo Code</w:t>
       </w:r>
+      <w:bookmarkEnd w:id="39"/>
     </w:p>
     <w:p>
       <w:pPr>
         <w:pStyle w:val="Heading2"/>
       </w:pPr>
+      <w:bookmarkStart w:id="40" w:name="_Toc484778552"/>
       <w:r>
         <w:t>Eclipse</w:t>
       </w:r>
+      <w:bookmarkEnd w:id="40"/>
     </w:p>
     <w:p>
       <w:pPr>
         <w:pStyle w:val="Heading2"/>
       </w:pPr>
-      <w:proofErr w:type="spellStart"/>
-      <w:r>
-        <w:t>Netbeans</w:t>
-      </w:r>
-      <w:proofErr w:type="spellEnd"/>
+      <w:bookmarkStart w:id="41" w:name="_Toc484778553"/>
+      <w:r>
+        <w:t>NetBeans</w:t>
+      </w:r>
+      <w:bookmarkEnd w:id="41"/>
     </w:p>
     <w:p>
       <w:pPr>
         <w:pStyle w:val="Heading2"/>
       </w:pPr>
+      <w:bookmarkStart w:id="42" w:name="_Toc484778554"/>
       <w:r>
         <w:t>Generic Text Editor</w:t>
       </w:r>
+      <w:bookmarkEnd w:id="42"/>
     </w:p>
     <w:p/>
     <w:sectPr>
       <w:pgSz w:w="12240" w:h="15840"/>
       <w:pgMar w:top="1440" w:right="1440" w:bottom="1440" w:left="1440" w:header="720" w:footer="720" w:gutter="0"/>
+      <w:pgNumType w:start="0"/>
       <w:cols w:space="720"/>
+      <w:titlePg/>
       <w:docGrid w:linePitch="360"/>
     </w:sectPr>
   </w:body>
 </w:document>
+</file>
+
+<file path=word/comments.xml><?xml version="1.0" encoding="utf-8"?>
+<w:comments xmlns:wpc="http://schemas.microsoft.com/office/word/2010/wordprocessingCanvas" xmlns:cx="http://schemas.microsoft.com/office/drawing/2014/chartex" xmlns:cx1="http://schemas.microsoft.com/office/drawing/2015/9/8/chartex" xmlns:cx2="http://schemas.microsoft.com/office/drawing/2015/10/21/chartex" xmlns:cx3="http://schemas.microsoft.com/office/drawing/2016/5/9/chartex" xmlns:cx4="http://schemas.microsoft.com/office/drawing/2016/5/10/chartex" xmlns:cx5="http://schemas.microsoft.com/office/drawing/2016/5/11/chartex" xmlns:cx6="http://schemas.microsoft.com/office/drawing/2016/5/12/chartex" xmlns:cx7="http://schemas.microsoft.com/office/drawing/2016/5/13/chartex" xmlns:cx8="http://schemas.microsoft.com/office/drawing/2016/5/14/chartex" xmlns:mc="http://schemas.openxmlformats.org/markup-compatibility/2006" xmlns:aink="http://schemas.microsoft.com/office/drawing/2016/ink" xmlns:o="urn:schemas-microsoft-com:office:office" xmlns:r="http://schemas.openxmlformats.org/officeDocument/2006/relationships" xmlns:m="http://schemas.openxmlformats.org/officeDocument/2006/math" xmlns:v="urn:schemas-microsoft-com:vml" xmlns:wp14="http://schemas.microsoft.com/office/word/2010/wordprocessingDrawing" xmlns:wp="http://schemas.openxmlformats.org/drawingml/2006/wordprocessingDrawing" xmlns:w10="urn:schemas-microsoft-com:office:word" xmlns:w="http://schemas.openxmlformats.org/wordprocessingml/2006/main" xmlns:w14="http://schemas.microsoft.com/office/word/2010/wordml" xmlns:w15="http://schemas.microsoft.com/office/word/2012/wordml" xmlns:w16se="http://schemas.microsoft.com/office/word/2015/wordml/symex" xmlns:wpg="http://schemas.microsoft.com/office/word/2010/wordprocessingGroup" xmlns:wpi="http://schemas.microsoft.com/office/word/2010/wordprocessingInk" xmlns:wne="http://schemas.microsoft.com/office/word/2006/wordml" xmlns:wps="http://schemas.microsoft.com/office/word/2010/wordprocessingShape" mc:Ignorable="w14 w15 w16se wp14">
+  <w:comment w:id="13" w:author="Adam Clemons" w:date="2017-06-09T10:54:00Z" w:initials="AC">
+    <w:p>
+      <w:pPr>
+        <w:pStyle w:val="CommentText"/>
+      </w:pPr>
+      <w:r>
+        <w:rPr>
+          <w:rStyle w:val="CommentReference"/>
+        </w:rPr>
+        <w:annotationRef/>
+      </w:r>
+      <w:r>
+        <w:t xml:space="preserve">Need to add example Interface Here. </w:t>
+      </w:r>
+    </w:p>
+    <w:p>
+      <w:pPr>
+        <w:pStyle w:val="CommentText"/>
+      </w:pPr>
+    </w:p>
+  </w:comment>
+  <w:comment w:id="15" w:author="Adam Clemons" w:date="2017-06-09T10:54:00Z" w:initials="AC">
+    <w:p>
+      <w:pPr>
+        <w:pStyle w:val="CommentText"/>
+      </w:pPr>
+      <w:r>
+        <w:rPr>
+          <w:rStyle w:val="CommentReference"/>
+        </w:rPr>
+        <w:annotationRef/>
+      </w:r>
+      <w:r>
+        <w:t xml:space="preserve">TODO: Add the </w:t>
+      </w:r>
+      <w:r>
+        <w:t>Implementation Example for Example Interface</w:t>
+      </w:r>
+    </w:p>
+    <w:p>
+      <w:pPr>
+        <w:pStyle w:val="CommentText"/>
+      </w:pPr>
+    </w:p>
+  </w:comment>
+  <w:comment w:id="17" w:author="Adam Clemons" w:date="2017-06-09T10:54:00Z" w:initials="AC">
+    <w:p>
+      <w:pPr>
+        <w:pStyle w:val="CommentText"/>
+      </w:pPr>
+      <w:r>
+        <w:t xml:space="preserve">TODO: </w:t>
+      </w:r>
+    </w:p>
+    <w:p>
+      <w:pPr>
+        <w:pStyle w:val="CommentText"/>
+      </w:pPr>
+      <w:r>
+        <w:rPr>
+          <w:rStyle w:val="CommentReference"/>
+        </w:rPr>
+        <w:annotationRef/>
+      </w:r>
+      <w:r>
+        <w:t>Show Examples of @Override</w:t>
+      </w:r>
+    </w:p>
+  </w:comment>
+  <w:comment w:id="19" w:author="Adam Clemons" w:date="2017-06-09T10:55:00Z" w:initials="AC">
+    <w:p>
+      <w:pPr>
+        <w:pStyle w:val="CommentText"/>
+      </w:pPr>
+      <w:r>
+        <w:rPr>
+          <w:rStyle w:val="CommentReference"/>
+        </w:rPr>
+        <w:annotationRef/>
+      </w:r>
+      <w:r>
+        <w:t xml:space="preserve">I need to create a MOCK database and dataset to execute Entitites/NativeQueries against. </w:t>
+      </w:r>
+    </w:p>
+  </w:comment>
+  <w:comment w:id="34" w:author="Adam Clemons" w:date="2017-06-09T10:56:00Z" w:initials="AC">
+    <w:p>
+      <w:pPr>
+        <w:pStyle w:val="CommentText"/>
+      </w:pPr>
+      <w:r>
+        <w:rPr>
+          <w:rStyle w:val="CommentReference"/>
+        </w:rPr>
+        <w:annotationRef/>
+      </w:r>
+      <w:r>
+        <w:t>This section will deal exclusively with the Demo Spring Project and show deployment, testing, and building witih Maven, as well as using Entities and Interfaces, and Inheritance all in one… This is the “it all comes together”</w:t>
+      </w:r>
+    </w:p>
+    <w:p>
+      <w:pPr>
+        <w:pStyle w:val="CommentText"/>
+      </w:pPr>
+    </w:p>
+  </w:comment>
+  <w:comment w:id="38" w:author="Adam Clemons" w:date="2017-06-09T10:56:00Z" w:initials="AC">
+    <w:p>
+      <w:pPr>
+        <w:pStyle w:val="CommentText"/>
+      </w:pPr>
+      <w:r>
+        <w:rPr>
+          <w:rStyle w:val="CommentReference"/>
+        </w:rPr>
+        <w:annotationRef/>
+      </w:r>
+      <w:r>
+        <w:t xml:space="preserve">All Command Line – Show Bash/Windows </w:t>
+      </w:r>
+    </w:p>
+  </w:comment>
+</w:comments>
+</file>
+
+<file path=word/commentsExtended.xml><?xml version="1.0" encoding="utf-8"?>
+<w15:commentsEx xmlns:wpc="http://schemas.microsoft.com/office/word/2010/wordprocessingCanvas" xmlns:cx="http://schemas.microsoft.com/office/drawing/2014/chartex" xmlns:cx1="http://schemas.microsoft.com/office/drawing/2015/9/8/chartex" xmlns:cx2="http://schemas.microsoft.com/office/drawing/2015/10/21/chartex" xmlns:cx3="http://schemas.microsoft.com/office/drawing/2016/5/9/chartex" xmlns:cx4="http://schemas.microsoft.com/office/drawing/2016/5/10/chartex" xmlns:cx5="http://schemas.microsoft.com/office/drawing/2016/5/11/chartex" xmlns:cx6="http://schemas.microsoft.com/office/drawing/2016/5/12/chartex" xmlns:cx7="http://schemas.microsoft.com/office/drawing/2016/5/13/chartex" xmlns:cx8="http://schemas.microsoft.com/office/drawing/2016/5/14/chartex" xmlns:mc="http://schemas.openxmlformats.org/markup-compatibility/2006" xmlns:aink="http://schemas.microsoft.com/office/drawing/2016/ink" xmlns:o="urn:schemas-microsoft-com:office:office" xmlns:r="http://schemas.openxmlformats.org/officeDocument/2006/relationships" xmlns:m="http://schemas.openxmlformats.org/officeDocument/2006/math" xmlns:v="urn:schemas-microsoft-com:vml" xmlns:wp14="http://schemas.microsoft.com/office/word/2010/wordprocessingDrawing" xmlns:wp="http://schemas.openxmlformats.org/drawingml/2006/wordprocessingDrawing" xmlns:w10="urn:schemas-microsoft-com:office:word" xmlns:w="http://schemas.openxmlformats.org/wordprocessingml/2006/main" xmlns:w14="http://schemas.microsoft.com/office/word/2010/wordml" xmlns:w15="http://schemas.microsoft.com/office/word/2012/wordml" xmlns:w16se="http://schemas.microsoft.com/office/word/2015/wordml/symex" xmlns:wpg="http://schemas.microsoft.com/office/word/2010/wordprocessingGroup" xmlns:wpi="http://schemas.microsoft.com/office/word/2010/wordprocessingInk" xmlns:wne="http://schemas.microsoft.com/office/word/2006/wordml" xmlns:wps="http://schemas.microsoft.com/office/word/2010/wordprocessingShape" mc:Ignorable="w14 w15 w16se wp14">
+  <w15:commentEx w15:paraId="19A05E39" w15:done="0"/>
+  <w15:commentEx w15:paraId="412C5B47" w15:done="0"/>
+  <w15:commentEx w15:paraId="4023EA2D" w15:done="0"/>
+  <w15:commentEx w15:paraId="3CDBA953" w15:done="0"/>
+  <w15:commentEx w15:paraId="3C759A7A" w15:done="0"/>
+  <w15:commentEx w15:paraId="06B40780" w15:done="0"/>
+</w15:commentsEx>
 </file>
 
 <file path=word/endnotes.xml><?xml version="1.0" encoding="utf-8"?>
@@ -2948,6 +7080,14 @@
     <w:abstractNumId w:val="1"/>
   </w:num>
 </w:numbering>
+</file>
+
+<file path=word/people.xml><?xml version="1.0" encoding="utf-8"?>
+<w15:people xmlns:wpc="http://schemas.microsoft.com/office/word/2010/wordprocessingCanvas" xmlns:cx="http://schemas.microsoft.com/office/drawing/2014/chartex" xmlns:cx1="http://schemas.microsoft.com/office/drawing/2015/9/8/chartex" xmlns:cx2="http://schemas.microsoft.com/office/drawing/2015/10/21/chartex" xmlns:cx3="http://schemas.microsoft.com/office/drawing/2016/5/9/chartex" xmlns:cx4="http://schemas.microsoft.com/office/drawing/2016/5/10/chartex" xmlns:cx5="http://schemas.microsoft.com/office/drawing/2016/5/11/chartex" xmlns:cx6="http://schemas.microsoft.com/office/drawing/2016/5/12/chartex" xmlns:cx7="http://schemas.microsoft.com/office/drawing/2016/5/13/chartex" xmlns:cx8="http://schemas.microsoft.com/office/drawing/2016/5/14/chartex" xmlns:mc="http://schemas.openxmlformats.org/markup-compatibility/2006" xmlns:aink="http://schemas.microsoft.com/office/drawing/2016/ink" xmlns:o="urn:schemas-microsoft-com:office:office" xmlns:r="http://schemas.openxmlformats.org/officeDocument/2006/relationships" xmlns:m="http://schemas.openxmlformats.org/officeDocument/2006/math" xmlns:v="urn:schemas-microsoft-com:vml" xmlns:wp14="http://schemas.microsoft.com/office/word/2010/wordprocessingDrawing" xmlns:wp="http://schemas.openxmlformats.org/drawingml/2006/wordprocessingDrawing" xmlns:w10="urn:schemas-microsoft-com:office:word" xmlns:w="http://schemas.openxmlformats.org/wordprocessingml/2006/main" xmlns:w14="http://schemas.microsoft.com/office/word/2010/wordml" xmlns:w15="http://schemas.microsoft.com/office/word/2012/wordml" xmlns:w16se="http://schemas.microsoft.com/office/word/2015/wordml/symex" xmlns:wpg="http://schemas.microsoft.com/office/word/2010/wordprocessingGroup" xmlns:wpi="http://schemas.microsoft.com/office/word/2010/wordprocessingInk" xmlns:wne="http://schemas.microsoft.com/office/word/2006/wordml" xmlns:wps="http://schemas.microsoft.com/office/word/2010/wordprocessingShape" mc:Ignorable="w14 w15 w16se wp14">
+  <w15:person w15:author="Adam Clemons">
+    <w15:presenceInfo w15:providerId="Windows Live" w15:userId="682d516ec7e8eda3"/>
+  </w15:person>
+</w15:people>
 </file>
 
 <file path=word/styles.xml><?xml version="1.0" encoding="utf-8"?>
@@ -3714,6 +7854,222 @@
       <w:vertAlign w:val="superscript"/>
     </w:rPr>
   </w:style>
+  <w:style w:type="character" w:styleId="CommentReference">
+    <w:name w:val="annotation reference"/>
+    <w:basedOn w:val="DefaultParagraphFont"/>
+    <w:uiPriority w:val="99"/>
+    <w:semiHidden/>
+    <w:unhideWhenUsed/>
+    <w:rsid w:val="00644ADF"/>
+    <w:rPr>
+      <w:sz w:val="16"/>
+      <w:szCs w:val="16"/>
+    </w:rPr>
+  </w:style>
+  <w:style w:type="paragraph" w:styleId="CommentText">
+    <w:name w:val="annotation text"/>
+    <w:basedOn w:val="Normal"/>
+    <w:link w:val="CommentTextChar"/>
+    <w:uiPriority w:val="99"/>
+    <w:semiHidden/>
+    <w:unhideWhenUsed/>
+    <w:rsid w:val="00644ADF"/>
+    <w:pPr>
+      <w:spacing w:line="240" w:lineRule="auto"/>
+    </w:pPr>
+    <w:rPr>
+      <w:sz w:val="20"/>
+      <w:szCs w:val="20"/>
+    </w:rPr>
+  </w:style>
+  <w:style w:type="character" w:customStyle="1" w:styleId="CommentTextChar">
+    <w:name w:val="Comment Text Char"/>
+    <w:basedOn w:val="DefaultParagraphFont"/>
+    <w:link w:val="CommentText"/>
+    <w:uiPriority w:val="99"/>
+    <w:semiHidden/>
+    <w:rsid w:val="00644ADF"/>
+    <w:rPr>
+      <w:sz w:val="20"/>
+      <w:szCs w:val="20"/>
+    </w:rPr>
+  </w:style>
+  <w:style w:type="paragraph" w:styleId="CommentSubject">
+    <w:name w:val="annotation subject"/>
+    <w:basedOn w:val="CommentText"/>
+    <w:next w:val="CommentText"/>
+    <w:link w:val="CommentSubjectChar"/>
+    <w:uiPriority w:val="99"/>
+    <w:semiHidden/>
+    <w:unhideWhenUsed/>
+    <w:rsid w:val="00644ADF"/>
+    <w:rPr>
+      <w:b/>
+      <w:bCs/>
+    </w:rPr>
+  </w:style>
+  <w:style w:type="character" w:customStyle="1" w:styleId="CommentSubjectChar">
+    <w:name w:val="Comment Subject Char"/>
+    <w:basedOn w:val="CommentTextChar"/>
+    <w:link w:val="CommentSubject"/>
+    <w:uiPriority w:val="99"/>
+    <w:semiHidden/>
+    <w:rsid w:val="00644ADF"/>
+    <w:rPr>
+      <w:b/>
+      <w:bCs/>
+      <w:sz w:val="20"/>
+      <w:szCs w:val="20"/>
+    </w:rPr>
+  </w:style>
+  <w:style w:type="paragraph" w:styleId="BalloonText">
+    <w:name w:val="Balloon Text"/>
+    <w:basedOn w:val="Normal"/>
+    <w:link w:val="BalloonTextChar"/>
+    <w:uiPriority w:val="99"/>
+    <w:semiHidden/>
+    <w:unhideWhenUsed/>
+    <w:rsid w:val="00644ADF"/>
+    <w:pPr>
+      <w:spacing w:after="0" w:line="240" w:lineRule="auto"/>
+    </w:pPr>
+    <w:rPr>
+      <w:rFonts w:ascii="Segoe UI" w:hAnsi="Segoe UI" w:cs="Segoe UI"/>
+      <w:sz w:val="18"/>
+      <w:szCs w:val="18"/>
+    </w:rPr>
+  </w:style>
+  <w:style w:type="character" w:customStyle="1" w:styleId="BalloonTextChar">
+    <w:name w:val="Balloon Text Char"/>
+    <w:basedOn w:val="DefaultParagraphFont"/>
+    <w:link w:val="BalloonText"/>
+    <w:uiPriority w:val="99"/>
+    <w:semiHidden/>
+    <w:rsid w:val="00644ADF"/>
+    <w:rPr>
+      <w:rFonts w:ascii="Segoe UI" w:hAnsi="Segoe UI" w:cs="Segoe UI"/>
+      <w:sz w:val="18"/>
+      <w:szCs w:val="18"/>
+    </w:rPr>
+  </w:style>
+  <w:style w:type="paragraph" w:styleId="Revision">
+    <w:name w:val="Revision"/>
+    <w:hidden/>
+    <w:uiPriority w:val="99"/>
+    <w:semiHidden/>
+    <w:rsid w:val="002B5E31"/>
+    <w:pPr>
+      <w:spacing w:after="0" w:line="240" w:lineRule="auto"/>
+    </w:pPr>
+  </w:style>
+  <w:style w:type="paragraph" w:styleId="IntenseQuote">
+    <w:name w:val="Intense Quote"/>
+    <w:basedOn w:val="Normal"/>
+    <w:next w:val="Normal"/>
+    <w:link w:val="IntenseQuoteChar"/>
+    <w:uiPriority w:val="30"/>
+    <w:qFormat/>
+    <w:rsid w:val="00064D86"/>
+    <w:pPr>
+      <w:pBdr>
+        <w:top w:val="single" w:sz="4" w:space="10" w:color="4472C4" w:themeColor="accent1"/>
+        <w:bottom w:val="single" w:sz="4" w:space="10" w:color="4472C4" w:themeColor="accent1"/>
+      </w:pBdr>
+      <w:spacing w:before="360" w:after="360"/>
+      <w:ind w:left="864" w:right="864"/>
+      <w:jc w:val="center"/>
+    </w:pPr>
+    <w:rPr>
+      <w:i/>
+      <w:iCs/>
+      <w:color w:val="4472C4" w:themeColor="accent1"/>
+    </w:rPr>
+  </w:style>
+  <w:style w:type="character" w:customStyle="1" w:styleId="IntenseQuoteChar">
+    <w:name w:val="Intense Quote Char"/>
+    <w:basedOn w:val="DefaultParagraphFont"/>
+    <w:link w:val="IntenseQuote"/>
+    <w:uiPriority w:val="30"/>
+    <w:rsid w:val="00064D86"/>
+    <w:rPr>
+      <w:i/>
+      <w:iCs/>
+      <w:color w:val="4472C4" w:themeColor="accent1"/>
+    </w:rPr>
+  </w:style>
+  <w:style w:type="paragraph" w:styleId="NoSpacing">
+    <w:name w:val="No Spacing"/>
+    <w:link w:val="NoSpacingChar"/>
+    <w:uiPriority w:val="1"/>
+    <w:qFormat/>
+    <w:rsid w:val="004279F6"/>
+    <w:pPr>
+      <w:spacing w:after="0" w:line="240" w:lineRule="auto"/>
+    </w:pPr>
+    <w:rPr>
+      <w:rFonts w:eastAsiaTheme="minorEastAsia"/>
+    </w:rPr>
+  </w:style>
+  <w:style w:type="character" w:customStyle="1" w:styleId="NoSpacingChar">
+    <w:name w:val="No Spacing Char"/>
+    <w:basedOn w:val="DefaultParagraphFont"/>
+    <w:link w:val="NoSpacing"/>
+    <w:uiPriority w:val="1"/>
+    <w:rsid w:val="004279F6"/>
+    <w:rPr>
+      <w:rFonts w:eastAsiaTheme="minorEastAsia"/>
+    </w:rPr>
+  </w:style>
+  <w:style w:type="paragraph" w:styleId="TOCHeading">
+    <w:name w:val="TOC Heading"/>
+    <w:basedOn w:val="Heading1"/>
+    <w:next w:val="Normal"/>
+    <w:uiPriority w:val="39"/>
+    <w:unhideWhenUsed/>
+    <w:qFormat/>
+    <w:rsid w:val="004279F6"/>
+    <w:pPr>
+      <w:outlineLvl w:val="9"/>
+    </w:pPr>
+  </w:style>
+  <w:style w:type="paragraph" w:styleId="TOC1">
+    <w:name w:val="toc 1"/>
+    <w:basedOn w:val="Normal"/>
+    <w:next w:val="Normal"/>
+    <w:autoRedefine/>
+    <w:uiPriority w:val="39"/>
+    <w:unhideWhenUsed/>
+    <w:rsid w:val="004279F6"/>
+    <w:pPr>
+      <w:spacing w:after="100"/>
+    </w:pPr>
+  </w:style>
+  <w:style w:type="paragraph" w:styleId="TOC2">
+    <w:name w:val="toc 2"/>
+    <w:basedOn w:val="Normal"/>
+    <w:next w:val="Normal"/>
+    <w:autoRedefine/>
+    <w:uiPriority w:val="39"/>
+    <w:unhideWhenUsed/>
+    <w:rsid w:val="004279F6"/>
+    <w:pPr>
+      <w:spacing w:after="100"/>
+      <w:ind w:left="220"/>
+    </w:pPr>
+  </w:style>
+  <w:style w:type="paragraph" w:styleId="TOC3">
+    <w:name w:val="toc 3"/>
+    <w:basedOn w:val="Normal"/>
+    <w:next w:val="Normal"/>
+    <w:autoRedefine/>
+    <w:uiPriority w:val="39"/>
+    <w:unhideWhenUsed/>
+    <w:rsid w:val="004279F6"/>
+    <w:pPr>
+      <w:spacing w:after="100"/>
+      <w:ind w:left="440"/>
+    </w:pPr>
+  </w:style>
 </w:styles>
 </file>
 
@@ -4013,11 +8369,30 @@
 </file>
 
 <file path=customXml/item1.xml><?xml version="1.0" encoding="utf-8"?>
+<CoverPageProperties xmlns="http://schemas.microsoft.com/office/2006/coverPageProps">
+  <PublishDate>2017-06-09T00:00:00</PublishDate>
+  <Abstract/>
+  <CompanyAddress/>
+  <CompanyPhone/>
+  <CompanyFax/>
+  <CompanyEmail/>
+</CoverPageProperties>
+</file>
+
+<file path=customXml/item2.xml><?xml version="1.0" encoding="utf-8"?>
 <b:Sources xmlns:b="http://schemas.openxmlformats.org/officeDocument/2006/bibliography" xmlns="http://schemas.openxmlformats.org/officeDocument/2006/bibliography" SelectedStyle="\APASixthEditionOfficeOnline.xsl" StyleName="APA" Version="6"/>
 </file>
 
 <file path=customXml/itemProps1.xml><?xml version="1.0" encoding="utf-8"?>
-<ds:datastoreItem xmlns:ds="http://schemas.openxmlformats.org/officeDocument/2006/customXml" ds:itemID="{00AA75C6-C162-419F-9757-648D17683988}">
+<ds:datastoreItem xmlns:ds="http://schemas.openxmlformats.org/officeDocument/2006/customXml" ds:itemID="{55AF091B-3C7A-41E3-B477-F2FDAA23CFDA}">
+  <ds:schemaRefs>
+    <ds:schemaRef ds:uri="http://schemas.microsoft.com/office/2006/coverPageProps"/>
+  </ds:schemaRefs>
+</ds:datastoreItem>
+</file>
+
+<file path=customXml/itemProps2.xml><?xml version="1.0" encoding="utf-8"?>
+<ds:datastoreItem xmlns:ds="http://schemas.openxmlformats.org/officeDocument/2006/customXml" ds:itemID="{2E3148FB-17EC-428D-BD0B-FE336A9BA98C}">
   <ds:schemaRefs>
     <ds:schemaRef ds:uri="http://schemas.openxmlformats.org/officeDocument/2006/bibliography"/>
   </ds:schemaRefs>

</xml_diff>